<commit_message>
Une tentative de ouf, generation de doc + debut de releases github
</commit_message>
<xml_diff>
--- a/Docs/en/out/trp-manual.docx
+++ b/Docs/en/out/trp-manual.docx
@@ -18,7 +18,7 @@
     </w:p>
     <w:p>
       <w:pPr>
-        <w:pStyle w:val="Authors"/>
+        <w:pStyle w:val="Author"/>
       </w:pPr>
       <w:r>
         <w:t xml:space="preserve">DomDom</w:t>
@@ -38,57 +38,73 @@
         <w:t xml:space="preserve">2014</w:t>
       </w:r>
     </w:p>
-    <w:p/>
-    <w:bookmarkStart w:id="21" w:name="introduction"/>
+    <w:p>
+      <w:pPr>
+        <w:pStyle w:val="FirstParagraph"/>
+      </w:pPr>
+    </w:p>
     <w:p>
       <w:pPr>
         <w:pStyle w:val="Heading1"/>
       </w:pPr>
+      <w:bookmarkStart w:id="21" w:name="introduction"/>
+      <w:bookmarkEnd w:id="21"/>
       <w:r>
         <w:t xml:space="preserve">Introduction</w:t>
       </w:r>
     </w:p>
-    <w:bookmarkEnd w:id="21"/>
-    <w:p>
+    <w:p>
+      <w:pPr>
+        <w:pStyle w:val="FirstParagraph"/>
+      </w:pPr>
       <w:r>
         <w:t xml:space="preserve">T.R.P. is an engine to make games for children so don't expect it to be the next UNITY killer ;-)</w:t>
       </w:r>
     </w:p>
     <w:p>
+      <w:pPr>
+        <w:pStyle w:val="BodyText"/>
+      </w:pPr>
       <w:r>
         <w:t xml:space="preserve">T.R.P. cannot compete with other engines like Cocos2dx or LibGDX but it should be enough to make small games in a relatively good environment.</w:t>
       </w:r>
     </w:p>
     <w:p>
+      <w:pPr>
+        <w:pStyle w:val="BodyText"/>
+      </w:pPr>
       <w:r>
         <w:t xml:space="preserve">T.R.P. makes you feel at home. You work on Windows or osx with your preferred text editor. You can then connect as many clients as you want (ios and/or android) to see the final result in real time.</w:t>
       </w:r>
     </w:p>
     <w:p>
+      <w:pPr>
+        <w:pStyle w:val="BodyText"/>
+      </w:pPr>
       <w:r>
         <w:t xml:space="preserve">Android and IOS versions are ready but still being tested and are not yet publicly available. But don't wait and start playing with the Win32 or OSX versions.</w:t>
       </w:r>
     </w:p>
-    <w:bookmarkStart w:id="22" w:name="rototo-revisions"/>
     <w:p>
       <w:pPr>
         <w:pStyle w:val="Heading1"/>
       </w:pPr>
+      <w:bookmarkStart w:id="22" w:name="rototo-revisions"/>
+      <w:bookmarkEnd w:id="22"/>
       <w:r>
         <w:t xml:space="preserve">Rototo Revisions</w:t>
       </w:r>
     </w:p>
-    <w:bookmarkEnd w:id="22"/>
-    <w:bookmarkStart w:id="23" w:name="version-0.2.0"/>
     <w:p>
       <w:pPr>
         <w:pStyle w:val="Heading2"/>
       </w:pPr>
+      <w:bookmarkStart w:id="23" w:name="version-0.2.0"/>
+      <w:bookmarkEnd w:id="23"/>
       <w:r>
         <w:t xml:space="preserve">Version : 0.2.0</w:t>
       </w:r>
     </w:p>
-    <w:bookmarkEnd w:id="23"/>
     <w:p>
       <w:pPr>
         <w:pStyle w:val="SourceCode"/>
@@ -181,16 +197,16 @@
         <w:t xml:space="preserve">- Add Vec2d versions of all AI functions</w:t>
       </w:r>
     </w:p>
-    <w:bookmarkStart w:id="24" w:name="version-0.1.1"/>
     <w:p>
       <w:pPr>
         <w:pStyle w:val="Heading2"/>
       </w:pPr>
+      <w:bookmarkStart w:id="24" w:name="version-0.1.1"/>
+      <w:bookmarkEnd w:id="24"/>
       <w:r>
         <w:t xml:space="preserve">Version 0.1.1 :</w:t>
       </w:r>
     </w:p>
-    <w:bookmarkEnd w:id="24"/>
     <w:p>
       <w:pPr>
         <w:pStyle w:val="SourceCode"/>
@@ -211,26 +227,26 @@
         <w:t xml:space="preserve">- Fix Shorcuts under OSX</w:t>
       </w:r>
     </w:p>
-    <w:bookmarkStart w:id="25" w:name="ratata-revisions"/>
     <w:p>
       <w:pPr>
         <w:pStyle w:val="Heading1"/>
       </w:pPr>
+      <w:bookmarkStart w:id="25" w:name="ratata-revisions"/>
+      <w:bookmarkEnd w:id="25"/>
       <w:r>
         <w:t xml:space="preserve">Ratata Revisions</w:t>
       </w:r>
     </w:p>
-    <w:bookmarkEnd w:id="25"/>
-    <w:bookmarkStart w:id="26" w:name="version-0.3.0"/>
     <w:p>
       <w:pPr>
         <w:pStyle w:val="Heading2"/>
       </w:pPr>
+      <w:bookmarkStart w:id="26" w:name="version-0.3.0"/>
+      <w:bookmarkEnd w:id="26"/>
       <w:r>
         <w:t xml:space="preserve">Version : 0.3.0</w:t>
       </w:r>
     </w:p>
-    <w:bookmarkEnd w:id="26"/>
     <w:p>
       <w:pPr>
         <w:pStyle w:val="SourceCode"/>
@@ -305,26 +321,26 @@
         <w:t xml:space="preserve">- Find in files in ratata</w:t>
       </w:r>
     </w:p>
-    <w:bookmarkStart w:id="27" w:name="documentation-revisions"/>
     <w:p>
       <w:pPr>
         <w:pStyle w:val="Heading1"/>
       </w:pPr>
+      <w:bookmarkStart w:id="27" w:name="documentation-revisions"/>
+      <w:bookmarkEnd w:id="27"/>
       <w:r>
         <w:t xml:space="preserve">Documentation Revisions</w:t>
       </w:r>
     </w:p>
-    <w:bookmarkEnd w:id="27"/>
-    <w:bookmarkStart w:id="28" w:name="version-3"/>
     <w:p>
       <w:pPr>
         <w:pStyle w:val="Heading2"/>
       </w:pPr>
+      <w:bookmarkStart w:id="28" w:name="version-3"/>
+      <w:bookmarkEnd w:id="28"/>
       <w:r>
         <w:t xml:space="preserve">Version 3:</w:t>
       </w:r>
     </w:p>
-    <w:bookmarkEnd w:id="28"/>
     <w:p>
       <w:pPr>
         <w:pStyle w:val="SourceCode"/>
@@ -354,16 +370,16 @@
         <w:t xml:space="preserve">- The version is now on GitHub So a lot of small things changed.</w:t>
       </w:r>
     </w:p>
-    <w:bookmarkStart w:id="29" w:name="version-2"/>
     <w:p>
       <w:pPr>
         <w:pStyle w:val="Heading2"/>
       </w:pPr>
+      <w:bookmarkStart w:id="29" w:name="version-2"/>
+      <w:bookmarkEnd w:id="29"/>
       <w:r>
         <w:t xml:space="preserve">Version 2:</w:t>
       </w:r>
     </w:p>
-    <w:bookmarkEnd w:id="29"/>
     <w:p>
       <w:pPr>
         <w:pStyle w:val="SourceCode"/>
@@ -384,16 +400,16 @@
         <w:t xml:space="preserve">- Add Android and IOS pages</w:t>
       </w:r>
     </w:p>
-    <w:bookmarkStart w:id="30" w:name="version-1"/>
     <w:p>
       <w:pPr>
         <w:pStyle w:val="Heading2"/>
       </w:pPr>
+      <w:bookmarkStart w:id="30" w:name="version-1"/>
+      <w:bookmarkEnd w:id="30"/>
       <w:r>
         <w:t xml:space="preserve">Version 1:</w:t>
       </w:r>
     </w:p>
-    <w:bookmarkEnd w:id="30"/>
     <w:p>
       <w:pPr>
         <w:pStyle w:val="SourceCode"/>
@@ -405,41 +421,50 @@
         <w:t xml:space="preserve">First Version</w:t>
       </w:r>
     </w:p>
-    <w:bookmarkStart w:id="31" w:name="installation"/>
     <w:p>
       <w:pPr>
         <w:pStyle w:val="Heading1"/>
       </w:pPr>
+      <w:bookmarkStart w:id="31" w:name="installation"/>
+      <w:bookmarkEnd w:id="31"/>
       <w:r>
         <w:t xml:space="preserve">Installation</w:t>
       </w:r>
     </w:p>
-    <w:bookmarkEnd w:id="31"/>
-    <w:p>
+    <w:p>
+      <w:pPr>
+        <w:pStyle w:val="FirstParagraph"/>
+      </w:pPr>
       <w:r>
         <w:t xml:space="preserve">T.R.P. don't really need to be "installed".</w:t>
       </w:r>
     </w:p>
-    <w:bookmarkStart w:id="32" w:name="osx"/>
     <w:p>
       <w:pPr>
         <w:pStyle w:val="Heading2"/>
       </w:pPr>
+      <w:bookmarkStart w:id="32" w:name="osx"/>
+      <w:bookmarkEnd w:id="32"/>
       <w:r>
         <w:t xml:space="preserve">OSX</w:t>
       </w:r>
     </w:p>
-    <w:bookmarkEnd w:id="32"/>
-    <w:p>
+    <w:p>
+      <w:pPr>
+        <w:pStyle w:val="FirstParagraph"/>
+      </w:pPr>
       <w:r>
         <w:t xml:space="preserve">Under OSX, T.R.P. comes as a disk image (dmg file). Just click on this dmg file to mount it. You will see something like this</w:t>
       </w:r>
     </w:p>
     <w:p>
+      <w:pPr>
+        <w:pStyle w:val="BodyText"/>
+      </w:pPr>
       <w:r>
         <w:drawing>
           <wp:inline>
-            <wp:extent cx="10020300" cy="5626100"/>
+            <wp:extent cx="5334000" cy="2994882"/>
             <wp:effectExtent b="0" l="0" r="0" t="0"/>
             <wp:docPr descr="" id="1" name="Picture"/>
             <a:graphic>
@@ -460,7 +485,7 @@
                   <pic:spPr bwMode="auto">
                     <a:xfrm>
                       <a:off x="0" y="0"/>
-                      <a:ext cx="10020300" cy="5626100"/>
+                      <a:ext cx="5334000" cy="2994882"/>
                     </a:xfrm>
                     <a:prstGeom prst="rect">
                       <a:avLst/>
@@ -488,42 +513,54 @@
         <w:t xml:space="preserve">Copy everything to a location of your choice Launch Rototo just to see the samples.</w:t>
       </w:r>
     </w:p>
-    <w:bookmarkStart w:id="34" w:name="windows"/>
     <w:p>
       <w:pPr>
         <w:pStyle w:val="Heading2"/>
       </w:pPr>
+      <w:bookmarkStart w:id="34" w:name="windows"/>
+      <w:bookmarkEnd w:id="34"/>
       <w:r>
         <w:t xml:space="preserve">Windows</w:t>
       </w:r>
     </w:p>
-    <w:bookmarkEnd w:id="34"/>
-    <w:p>
+    <w:p>
+      <w:pPr>
+        <w:pStyle w:val="FirstParagraph"/>
+      </w:pPr>
       <w:r>
         <w:t xml:space="preserve">On Windows, T.R.P. comes as a zip file. Copy the content of the zip file to a location of your choice Launch Rototo just to see the samples.</w:t>
       </w:r>
     </w:p>
     <w:p>
+      <w:pPr>
+        <w:pStyle w:val="BodyText"/>
+      </w:pPr>
       <w:r>
         <w:t xml:space="preserve">However, it comes with a set of tools which, in turn, need to be. These tools are optional but T.R.P. was thought to use them. So your life will be much simpler if you do;-)</w:t>
       </w:r>
     </w:p>
-    <w:bookmarkStart w:id="35" w:name="shoebox"/>
     <w:p>
       <w:pPr>
         <w:pStyle w:val="Heading2"/>
       </w:pPr>
+      <w:bookmarkStart w:id="35" w:name="shoebox"/>
+      <w:bookmarkEnd w:id="35"/>
       <w:r>
         <w:t xml:space="preserve">ShoeBox</w:t>
       </w:r>
     </w:p>
-    <w:bookmarkEnd w:id="35"/>
-    <w:p>
+    <w:p>
+      <w:pPr>
+        <w:pStyle w:val="FirstParagraph"/>
+      </w:pPr>
       <w:r>
         <w:t xml:space="preserve">Shoebox is a freeware tool(made with the Adobe Air SDK) for generating sprites sheets. T.R.P. use it a lot for sprites and animations.</w:t>
       </w:r>
     </w:p>
     <w:p>
+      <w:pPr>
+        <w:pStyle w:val="BodyText"/>
+      </w:pPr>
       <w:r>
         <w:t xml:space="preserve">To install it, you must first install the adobe air environment (if you don't already have it of course) Just go to</w:t>
       </w:r>
@@ -533,7 +570,7 @@
       <w:hyperlink r:id="rId36">
         <w:r>
           <w:rPr>
-            <w:rStyle w:val="Link"/>
+            <w:rStyle w:val="Hyperlink"/>
           </w:rPr>
           <w:t xml:space="preserve">http://get.adobe.com/fr/air/</w:t>
         </w:r>
@@ -546,61 +583,79 @@
       </w:r>
     </w:p>
     <w:p>
+      <w:pPr>
+        <w:pStyle w:val="BodyText"/>
+      </w:pPr>
       <w:r>
         <w:t xml:space="preserve">When the air environment is installed , take a version of Shoebox directly on the ShoeBox's website :</w:t>
       </w:r>
     </w:p>
     <w:p>
+      <w:pPr>
+        <w:pStyle w:val="BodyText"/>
+      </w:pPr>
       <w:hyperlink r:id="rId37">
         <w:r>
           <w:rPr>
-            <w:rStyle w:val="Link"/>
+            <w:rStyle w:val="Hyperlink"/>
           </w:rPr>
           <w:t xml:space="preserve">http://renderhjs.net/shoebox/</w:t>
         </w:r>
       </w:hyperlink>
     </w:p>
-    <w:bookmarkStart w:id="38" w:name="tiled"/>
     <w:p>
       <w:pPr>
         <w:pStyle w:val="Heading2"/>
       </w:pPr>
+      <w:bookmarkStart w:id="38" w:name="tiled"/>
+      <w:bookmarkEnd w:id="38"/>
       <w:r>
         <w:t xml:space="preserve">Tiled</w:t>
       </w:r>
     </w:p>
-    <w:bookmarkEnd w:id="38"/>
-    <w:p>
+    <w:p>
+      <w:pPr>
+        <w:pStyle w:val="FirstParagraph"/>
+      </w:pPr>
       <w:r>
         <w:t xml:space="preserve">Tiled is a well known tile editor. If you want to do a tile based game or just instantiate 2d objects with Tiled, take a version of Tiled directly on their website :</w:t>
       </w:r>
     </w:p>
     <w:p>
+      <w:pPr>
+        <w:pStyle w:val="BodyText"/>
+      </w:pPr>
       <w:hyperlink r:id="rId39">
         <w:r>
           <w:rPr>
-            <w:rStyle w:val="Link"/>
+            <w:rStyle w:val="Hyperlink"/>
           </w:rPr>
           <w:t xml:space="preserve">http://www.mapeditor.org</w:t>
         </w:r>
       </w:hyperlink>
     </w:p>
-    <w:bookmarkStart w:id="40" w:name="configuration"/>
     <w:p>
       <w:pPr>
         <w:pStyle w:val="Heading2"/>
       </w:pPr>
+      <w:bookmarkStart w:id="40" w:name="configuration"/>
+      <w:bookmarkEnd w:id="40"/>
       <w:r>
         <w:t xml:space="preserve">Configuration</w:t>
       </w:r>
     </w:p>
-    <w:bookmarkEnd w:id="40"/>
-    <w:p>
+    <w:p>
+      <w:pPr>
+        <w:pStyle w:val="FirstParagraph"/>
+      </w:pPr>
       <w:r>
         <w:t xml:space="preserve">You can edit the file settings.xml to configure T.R.P. For example, you can set the initial position of the window, it's scale, the default text editor, etc...</w:t>
       </w:r>
     </w:p>
     <w:p>
+      <w:pPr>
+        <w:pStyle w:val="BodyText"/>
+      </w:pPr>
       <w:r>
         <w:t xml:space="preserve">win32 sample :</w:t>
       </w:r>
@@ -707,6 +762,9 @@
       </w:r>
     </w:p>
     <w:p>
+      <w:pPr>
+        <w:pStyle w:val="FirstParagraph"/>
+      </w:pPr>
       <w:r>
         <w:t xml:space="preserve">OSX Sample :</w:t>
       </w:r>
@@ -813,6 +871,9 @@
       </w:r>
     </w:p>
     <w:p>
+      <w:pPr>
+        <w:pStyle w:val="FirstParagraph"/>
+      </w:pPr>
       <w:r>
         <w:t xml:space="preserve">Here are the different options available :</w:t>
       </w:r>
@@ -821,7 +882,7 @@
       <w:pPr>
         <w:pStyle w:val="Compact"/>
         <w:numPr>
-          <w:numId w:val="2"/>
+          <w:numId w:val="1001"/>
           <w:ilvl w:val="0"/>
         </w:numPr>
       </w:pPr>
@@ -833,7 +894,7 @@
       <w:pPr>
         <w:pStyle w:val="Compact"/>
         <w:numPr>
-          <w:numId w:val="2"/>
+          <w:numId w:val="1001"/>
           <w:ilvl w:val="0"/>
         </w:numPr>
       </w:pPr>
@@ -845,7 +906,7 @@
       <w:pPr>
         <w:pStyle w:val="Compact"/>
         <w:numPr>
-          <w:numId w:val="2"/>
+          <w:numId w:val="1001"/>
           <w:ilvl w:val="0"/>
         </w:numPr>
       </w:pPr>
@@ -857,7 +918,7 @@
       <w:pPr>
         <w:pStyle w:val="Compact"/>
         <w:numPr>
-          <w:numId w:val="2"/>
+          <w:numId w:val="1001"/>
           <w:ilvl w:val="0"/>
         </w:numPr>
       </w:pPr>
@@ -869,7 +930,7 @@
       <w:pPr>
         <w:pStyle w:val="Compact"/>
         <w:numPr>
-          <w:numId w:val="2"/>
+          <w:numId w:val="1001"/>
           <w:ilvl w:val="0"/>
         </w:numPr>
       </w:pPr>
@@ -881,7 +942,7 @@
       <w:pPr>
         <w:pStyle w:val="Compact"/>
         <w:numPr>
-          <w:numId w:val="2"/>
+          <w:numId w:val="1001"/>
           <w:ilvl w:val="0"/>
         </w:numPr>
       </w:pPr>
@@ -893,7 +954,7 @@
       <w:pPr>
         <w:pStyle w:val="Compact"/>
         <w:numPr>
-          <w:numId w:val="2"/>
+          <w:numId w:val="1001"/>
           <w:ilvl w:val="0"/>
         </w:numPr>
       </w:pPr>
@@ -905,7 +966,7 @@
       <w:pPr>
         <w:pStyle w:val="Compact"/>
         <w:numPr>
-          <w:numId w:val="2"/>
+          <w:numId w:val="1001"/>
           <w:ilvl w:val="0"/>
         </w:numPr>
       </w:pPr>
@@ -917,7 +978,7 @@
       <w:pPr>
         <w:pStyle w:val="Compact"/>
         <w:numPr>
-          <w:numId w:val="2"/>
+          <w:numId w:val="1001"/>
           <w:ilvl w:val="0"/>
         </w:numPr>
       </w:pPr>
@@ -925,21 +986,21 @@
         <w:t xml:space="preserve">server : IP Address of the T.R.P. server (only if you want to connect to it as a client)</w:t>
       </w:r>
     </w:p>
-    <w:bookmarkStart w:id="41" w:name="keyboard-shortcuts"/>
     <w:p>
       <w:pPr>
         <w:pStyle w:val="Heading2"/>
       </w:pPr>
+      <w:bookmarkStart w:id="41" w:name="keyboard-shortcuts"/>
+      <w:bookmarkEnd w:id="41"/>
       <w:r>
         <w:t xml:space="preserve">Keyboard Shortcuts</w:t>
       </w:r>
     </w:p>
-    <w:bookmarkEnd w:id="41"/>
     <w:p>
       <w:pPr>
         <w:pStyle w:val="Compact"/>
         <w:numPr>
-          <w:numId w:val="3"/>
+          <w:numId w:val="1002"/>
           <w:ilvl w:val="0"/>
         </w:numPr>
       </w:pPr>
@@ -951,7 +1012,7 @@
       <w:pPr>
         <w:pStyle w:val="Compact"/>
         <w:numPr>
-          <w:numId w:val="3"/>
+          <w:numId w:val="1002"/>
           <w:ilvl w:val="0"/>
         </w:numPr>
       </w:pPr>
@@ -963,7 +1024,7 @@
       <w:pPr>
         <w:pStyle w:val="Compact"/>
         <w:numPr>
-          <w:numId w:val="3"/>
+          <w:numId w:val="1002"/>
           <w:ilvl w:val="0"/>
         </w:numPr>
       </w:pPr>
@@ -971,42 +1032,48 @@
         <w:t xml:space="preserve">Ctrl-H : Open the HTML Help File</w:t>
       </w:r>
     </w:p>
-    <w:bookmarkStart w:id="42" w:name="how-to-see-debug-logs"/>
     <w:p>
       <w:pPr>
         <w:pStyle w:val="Heading2"/>
       </w:pPr>
+      <w:bookmarkStart w:id="42" w:name="how-to-see-debug-logs"/>
+      <w:bookmarkEnd w:id="42"/>
       <w:r>
         <w:t xml:space="preserve">How to see Debug Logs</w:t>
       </w:r>
     </w:p>
-    <w:bookmarkEnd w:id="42"/>
-    <w:bookmarkStart w:id="43" w:name="with-ratata"/>
     <w:p>
       <w:pPr>
         <w:pStyle w:val="Heading3"/>
       </w:pPr>
+      <w:bookmarkStart w:id="43" w:name="with-ratata"/>
+      <w:bookmarkEnd w:id="43"/>
       <w:r>
         <w:t xml:space="preserve">With Ratata</w:t>
       </w:r>
     </w:p>
-    <w:bookmarkEnd w:id="43"/>
-    <w:p>
+    <w:p>
+      <w:pPr>
+        <w:pStyle w:val="FirstParagraph"/>
+      </w:pPr>
       <w:r>
         <w:t xml:space="preserve">Simply open Ratata and connect it to Rototo. Then go to the console widget to see your logs.</w:t>
       </w:r>
     </w:p>
-    <w:bookmarkStart w:id="44" w:name="without-ratata---pro-way"/>
     <w:p>
       <w:pPr>
         <w:pStyle w:val="Heading3"/>
       </w:pPr>
+      <w:bookmarkStart w:id="44" w:name="without-ratata---pro-way"/>
+      <w:bookmarkEnd w:id="44"/>
       <w:r>
         <w:t xml:space="preserve">Without Ratata - Pro way</w:t>
       </w:r>
     </w:p>
-    <w:bookmarkEnd w:id="44"/>
-    <w:p>
+    <w:p>
+      <w:pPr>
+        <w:pStyle w:val="FirstParagraph"/>
+      </w:pPr>
       <w:r>
         <w:t xml:space="preserve">If you want to see all logs (included TRP internal logs), the best option is to see OutputDebugString (and eventually turn on the verbose mode)</w:t>
       </w:r>
@@ -1015,7 +1082,7 @@
       <w:pPr>
         <w:pStyle w:val="Compact"/>
         <w:numPr>
-          <w:numId w:val="4"/>
+          <w:numId w:val="1003"/>
           <w:ilvl w:val="0"/>
         </w:numPr>
       </w:pPr>
@@ -1024,15 +1091,21 @@
       </w:r>
     </w:p>
     <w:p>
+      <w:pPr>
+        <w:pStyle w:val="FirstParagraph"/>
+      </w:pPr>
       <w:r>
         <w:t xml:space="preserve">Use the application Dbgview.exe located in the Tools directory</w:t>
       </w:r>
     </w:p>
     <w:p>
+      <w:pPr>
+        <w:pStyle w:val="BodyText"/>
+      </w:pPr>
       <w:hyperlink r:id="rId45">
         <w:r>
           <w:rPr>
-            <w:rStyle w:val="Link"/>
+            <w:rStyle w:val="Hyperlink"/>
           </w:rPr>
           <w:t xml:space="preserve">Download it Here</w:t>
         </w:r>
@@ -1042,7 +1115,7 @@
       <w:pPr>
         <w:pStyle w:val="Compact"/>
         <w:numPr>
-          <w:numId w:val="5"/>
+          <w:numId w:val="1004"/>
           <w:ilvl w:val="0"/>
         </w:numPr>
       </w:pPr>
@@ -1051,80 +1124,101 @@
       </w:r>
     </w:p>
     <w:p>
+      <w:pPr>
+        <w:pStyle w:val="FirstParagraph"/>
+      </w:pPr>
       <w:r>
         <w:t xml:space="preserve">Use the OSX Console Application located in Utility/Console.</w:t>
       </w:r>
     </w:p>
-    <w:bookmarkStart w:id="46" w:name="the-easy-way"/>
     <w:p>
       <w:pPr>
         <w:pStyle w:val="Heading3"/>
       </w:pPr>
+      <w:bookmarkStart w:id="46" w:name="the-easy-way"/>
+      <w:bookmarkEnd w:id="46"/>
       <w:r>
         <w:t xml:space="preserve">The Easy way</w:t>
       </w:r>
     </w:p>
-    <w:bookmarkEnd w:id="46"/>
-    <w:p>
+    <w:p>
+      <w:pPr>
+        <w:pStyle w:val="FirstParagraph"/>
+      </w:pPr>
       <w:r>
         <w:t xml:space="preserve">If you only want to see your logs, it's easier to turn on the logtofile option and use a file logger to see trp.log modifications in real time. For example you can use the free version of BareTail</w:t>
       </w:r>
     </w:p>
     <w:p>
+      <w:pPr>
+        <w:pStyle w:val="BodyText"/>
+      </w:pPr>
       <w:hyperlink r:id="rId47">
         <w:r>
           <w:rPr>
-            <w:rStyle w:val="Link"/>
+            <w:rStyle w:val="Hyperlink"/>
           </w:rPr>
           <w:t xml:space="preserve">Download it Here</w:t>
         </w:r>
       </w:hyperlink>
     </w:p>
     <w:p>
+      <w:pPr>
+        <w:pStyle w:val="BodyText"/>
+      </w:pPr>
       <w:r>
         <w:t xml:space="preserve">or Glogg</w:t>
       </w:r>
     </w:p>
     <w:p>
+      <w:pPr>
+        <w:pStyle w:val="BodyText"/>
+      </w:pPr>
       <w:hyperlink r:id="rId48">
         <w:r>
           <w:rPr>
-            <w:rStyle w:val="Link"/>
+            <w:rStyle w:val="Hyperlink"/>
           </w:rPr>
           <w:t xml:space="preserve">Download it Here</w:t>
         </w:r>
       </w:hyperlink>
     </w:p>
-    <w:bookmarkStart w:id="49" w:name="build"/>
     <w:p>
       <w:pPr>
         <w:pStyle w:val="Heading1"/>
       </w:pPr>
+      <w:bookmarkStart w:id="49" w:name="build"/>
+      <w:bookmarkEnd w:id="49"/>
       <w:r>
         <w:t xml:space="preserve">Build</w:t>
       </w:r>
     </w:p>
-    <w:bookmarkEnd w:id="49"/>
-    <w:p>
+    <w:p>
+      <w:pPr>
+        <w:pStyle w:val="FirstParagraph"/>
+      </w:pPr>
       <w:r>
         <w:t xml:space="preserve">Building T.R.P. is quite complex beacause ituses quite a lot dependencies. If you don't succeed, please don't hesitate to contact me on (www.veed.fr)[www.veed.fr]</w:t>
       </w:r>
     </w:p>
-    <w:bookmarkStart w:id="50" w:name="ratata-the-i.d.e."/>
     <w:p>
       <w:pPr>
         <w:pStyle w:val="Heading1"/>
       </w:pPr>
+      <w:bookmarkStart w:id="50" w:name="ratata-the-i.d.e."/>
+      <w:bookmarkEnd w:id="50"/>
       <w:r>
         <w:t xml:space="preserve">Ratata : the I.D.E.</w:t>
       </w:r>
     </w:p>
-    <w:bookmarkEnd w:id="50"/>
-    <w:p>
+    <w:p>
+      <w:pPr>
+        <w:pStyle w:val="FirstParagraph"/>
+      </w:pPr>
       <w:r>
         <w:drawing>
           <wp:inline>
-            <wp:extent cx="11480800" cy="7518400"/>
+            <wp:extent cx="5334000" cy="3493062"/>
             <wp:effectExtent b="0" l="0" r="0" t="0"/>
             <wp:docPr descr="" id="1" name="Picture"/>
             <a:graphic>
@@ -1145,7 +1239,7 @@
                   <pic:spPr bwMode="auto">
                     <a:xfrm>
                       <a:off x="0" y="0"/>
-                      <a:ext cx="11480800" cy="7518400"/>
+                      <a:ext cx="5334000" cy="3493062"/>
                     </a:xfrm>
                     <a:prstGeom prst="rect">
                       <a:avLst/>
@@ -1167,27 +1261,30 @@
         <w:br w:type="textWrapping"/>
       </w:r>
     </w:p>
-    <w:bookmarkStart w:id="52" w:name="tutorial"/>
     <w:p>
       <w:pPr>
         <w:pStyle w:val="Heading1"/>
       </w:pPr>
+      <w:bookmarkStart w:id="52" w:name="tutorial"/>
+      <w:bookmarkEnd w:id="52"/>
       <w:r>
         <w:t xml:space="preserve">Tutorial</w:t>
       </w:r>
     </w:p>
-    <w:bookmarkEnd w:id="52"/>
-    <w:bookmarkStart w:id="53" w:name="basic-principle"/>
     <w:p>
       <w:pPr>
         <w:pStyle w:val="Heading2"/>
       </w:pPr>
+      <w:bookmarkStart w:id="53" w:name="basic-principle"/>
+      <w:bookmarkEnd w:id="53"/>
       <w:r>
         <w:t xml:space="preserve">Basic principle</w:t>
       </w:r>
     </w:p>
-    <w:bookmarkEnd w:id="53"/>
-    <w:p>
+    <w:p>
+      <w:pPr>
+        <w:pStyle w:val="FirstParagraph"/>
+      </w:pPr>
       <w:r>
         <w:t xml:space="preserve">T.R.P. use a script langage(AngelScript) and search for its data in the gamedata directory (at the same level as the executable directory). If you want to use another folder (or if you work on multiple projects), you can indicate your gamedata folder in the file settings.xml</w:t>
       </w:r>
@@ -1239,17 +1336,20 @@
         <w:t xml:space="preserve">&lt;/settings&gt;</w:t>
       </w:r>
     </w:p>
-    <w:bookmarkStart w:id="54" w:name="learn-the-angelscript-syntax"/>
     <w:p>
       <w:pPr>
         <w:pStyle w:val="Heading2"/>
       </w:pPr>
+      <w:bookmarkStart w:id="54" w:name="learn-the-angelscript-syntax"/>
+      <w:bookmarkEnd w:id="54"/>
       <w:r>
         <w:t xml:space="preserve">Learn the AngelScript syntax</w:t>
       </w:r>
     </w:p>
-    <w:bookmarkEnd w:id="54"/>
-    <w:p>
+    <w:p>
+      <w:pPr>
+        <w:pStyle w:val="FirstParagraph"/>
+      </w:pPr>
       <w:r>
         <w:t xml:space="preserve">AngelScript is very close to the c++ langage but there are still some differences (such as references) Basically, no new or delete. Pointers are replaced by @ You can simulate new and delete by usgin a scope trick . Let's see this example :</w:t>
       </w:r>
@@ -1392,61 +1492,82 @@
       </w:r>
     </w:p>
     <w:p>
+      <w:pPr>
+        <w:pStyle w:val="FirstParagraph"/>
+      </w:pPr>
       <w:r>
         <w:t xml:space="preserve">For any additionnal informations , please go directly to the AngelScript website</w:t>
       </w:r>
     </w:p>
     <w:p>
+      <w:pPr>
+        <w:pStyle w:val="BodyText"/>
+      </w:pPr>
       <w:hyperlink r:id="rId55">
         <w:r>
           <w:rPr>
-            <w:rStyle w:val="Link"/>
+            <w:rStyle w:val="Hyperlink"/>
           </w:rPr>
           <w:t xml:space="preserve">Here</w:t>
         </w:r>
       </w:hyperlink>
     </w:p>
-    <w:bookmarkStart w:id="56" w:name="try-the-samples"/>
     <w:p>
       <w:pPr>
         <w:pStyle w:val="Heading2"/>
       </w:pPr>
+      <w:bookmarkStart w:id="56" w:name="try-the-samples"/>
+      <w:bookmarkEnd w:id="56"/>
       <w:r>
         <w:t xml:space="preserve">Try the samples</w:t>
       </w:r>
     </w:p>
-    <w:bookmarkEnd w:id="56"/>
-    <w:p>
+    <w:p>
+      <w:pPr>
+        <w:pStyle w:val="FirstParagraph"/>
+      </w:pPr>
       <w:r>
         <w:t xml:space="preserve">T.R.P. comes by default with a lot of samples.</w:t>
       </w:r>
     </w:p>
     <w:p>
+      <w:pPr>
+        <w:pStyle w:val="BodyText"/>
+      </w:pPr>
       <w:r>
         <w:t xml:space="preserve">Simply launch the application, you'll fall over them.</w:t>
       </w:r>
     </w:p>
     <w:p>
+      <w:pPr>
+        <w:pStyle w:val="BodyText"/>
+      </w:pPr>
       <w:r>
         <w:t xml:space="preserve">It is strongly advised to open these script files (extension .rsc = Rototo Script File) and study them.</w:t>
       </w:r>
     </w:p>
-    <w:bookmarkStart w:id="57" w:name="your-first-t.r.p.-project-aka-helloworld-version-1"/>
     <w:p>
       <w:pPr>
         <w:pStyle w:val="Heading2"/>
       </w:pPr>
+      <w:bookmarkStart w:id="57" w:name="your-first-t.r.p.-project-aka-helloworld-version-1"/>
+      <w:bookmarkEnd w:id="57"/>
       <w:r>
         <w:t xml:space="preserve">Your first T.R.P. project (aka HelloWorld version 1)</w:t>
       </w:r>
     </w:p>
-    <w:bookmarkEnd w:id="57"/>
-    <w:p>
+    <w:p>
+      <w:pPr>
+        <w:pStyle w:val="FirstParagraph"/>
+      </w:pPr>
       <w:r>
         <w:t xml:space="preserve">T.R.P. needs at least one file called main.rsc in the gamedata directory</w:t>
       </w:r>
     </w:p>
     <w:p>
+      <w:pPr>
+        <w:pStyle w:val="BodyText"/>
+      </w:pPr>
       <w:r>
         <w:t xml:space="preserve">Take your favorite text editor and create a file called main.rsc. Paste the code below. This is the minimal TRP program.</w:t>
       </w:r>
@@ -1455,7 +1576,7 @@
       <w:pPr>
         <w:pStyle w:val="Compact"/>
         <w:numPr>
-          <w:numId w:val="6"/>
+          <w:numId w:val="1005"/>
           <w:ilvl w:val="0"/>
         </w:numPr>
       </w:pPr>
@@ -1467,7 +1588,7 @@
       <w:pPr>
         <w:pStyle w:val="Compact"/>
         <w:numPr>
-          <w:numId w:val="6"/>
+          <w:numId w:val="1005"/>
           <w:ilvl w:val="0"/>
         </w:numPr>
       </w:pPr>
@@ -1479,7 +1600,7 @@
       <w:pPr>
         <w:pStyle w:val="Compact"/>
         <w:numPr>
-          <w:numId w:val="6"/>
+          <w:numId w:val="1005"/>
           <w:ilvl w:val="0"/>
         </w:numPr>
       </w:pPr>
@@ -1491,7 +1612,7 @@
       <w:pPr>
         <w:pStyle w:val="Compact"/>
         <w:numPr>
-          <w:numId w:val="6"/>
+          <w:numId w:val="1005"/>
           <w:ilvl w:val="0"/>
         </w:numPr>
       </w:pPr>
@@ -1787,6 +1908,9 @@
       </w:r>
     </w:p>
     <w:p>
+      <w:pPr>
+        <w:pStyle w:val="FirstParagraph"/>
+      </w:pPr>
       <w:r>
         <w:t xml:space="preserve">You must provide at least those 4 functions , they will be automatically called by T.R.P. during the execution of your game.</w:t>
       </w:r>
@@ -1795,7 +1919,7 @@
       <w:pPr>
         <w:pStyle w:val="Compact"/>
         <w:numPr>
-          <w:numId w:val="7"/>
+          <w:numId w:val="1006"/>
           <w:ilvl w:val="0"/>
         </w:numPr>
       </w:pPr>
@@ -1807,7 +1931,7 @@
       <w:pPr>
         <w:pStyle w:val="Compact"/>
         <w:numPr>
-          <w:numId w:val="7"/>
+          <w:numId w:val="1006"/>
           <w:ilvl w:val="0"/>
         </w:numPr>
       </w:pPr>
@@ -1819,7 +1943,7 @@
       <w:pPr>
         <w:pStyle w:val="Compact"/>
         <w:numPr>
-          <w:numId w:val="7"/>
+          <w:numId w:val="1006"/>
           <w:ilvl w:val="0"/>
         </w:numPr>
       </w:pPr>
@@ -1831,7 +1955,7 @@
       <w:pPr>
         <w:pStyle w:val="Compact"/>
         <w:numPr>
-          <w:numId w:val="7"/>
+          <w:numId w:val="1006"/>
           <w:ilvl w:val="0"/>
         </w:numPr>
       </w:pPr>
@@ -1839,27 +1963,36 @@
         <w:t xml:space="preserve">OnShutdown is called only once at the end of the game (when the window close or if you call UTI_Exit)</w:t>
       </w:r>
     </w:p>
-    <w:bookmarkStart w:id="58" w:name="enhanced-helloworld-version-2"/>
     <w:p>
       <w:pPr>
         <w:pStyle w:val="Heading2"/>
       </w:pPr>
+      <w:bookmarkStart w:id="58" w:name="enhanced-helloworld-version-2"/>
+      <w:bookmarkEnd w:id="58"/>
       <w:r>
         <w:t xml:space="preserve">Enhanced HelloWorld (Version 2)</w:t>
       </w:r>
     </w:p>
-    <w:bookmarkEnd w:id="58"/>
-    <w:p>
+    <w:p>
+      <w:pPr>
+        <w:pStyle w:val="FirstParagraph"/>
+      </w:pPr>
       <w:r>
         <w:t xml:space="preserve">Let's do the same HelloWorld program but this time by using the scene manager provided in the samples and with a Label (to have something more graphical than the system logs)</w:t>
       </w:r>
     </w:p>
     <w:p>
+      <w:pPr>
+        <w:pStyle w:val="BodyText"/>
+      </w:pPr>
       <w:r>
         <w:t xml:space="preserve">In the gamedata directory you will find a minimal scene manager. So let's open the file scene_manager.rsc to see what's inside ;-)</w:t>
       </w:r>
     </w:p>
     <w:p>
+      <w:pPr>
+        <w:pStyle w:val="BodyText"/>
+      </w:pPr>
       <w:r>
         <w:t xml:space="preserve">We have 2 classes :</w:t>
       </w:r>
@@ -1868,7 +2001,7 @@
       <w:pPr>
         <w:pStyle w:val="Compact"/>
         <w:numPr>
-          <w:numId w:val="8"/>
+          <w:numId w:val="1007"/>
           <w:ilvl w:val="0"/>
         </w:numPr>
       </w:pPr>
@@ -1880,7 +2013,7 @@
       <w:pPr>
         <w:pStyle w:val="Compact"/>
         <w:numPr>
-          <w:numId w:val="8"/>
+          <w:numId w:val="1007"/>
           <w:ilvl w:val="0"/>
         </w:numPr>
       </w:pPr>
@@ -1889,16 +2022,25 @@
       </w:r>
     </w:p>
     <w:p>
+      <w:pPr>
+        <w:pStyle w:val="FirstParagraph"/>
+      </w:pPr>
       <w:r>
         <w:t xml:space="preserve">The SceneManager class includes a "ChangeScene" method void ChangeScene(Scene @ _newScene) wich is more interesting than the others.</w:t>
       </w:r>
     </w:p>
     <w:p>
+      <w:pPr>
+        <w:pStyle w:val="BodyText"/>
+      </w:pPr>
       <w:r>
         <w:t xml:space="preserve">The global idea is to have multiple scenes, 1 for the game, 1 for menus, ... and to navigate from one to another by calling the ChangeScene method.</w:t>
       </w:r>
     </w:p>
     <w:p>
+      <w:pPr>
+        <w:pStyle w:val="BodyText"/>
+      </w:pPr>
       <w:r>
         <w:t xml:space="preserve">Let's do this 2 steps process :</w:t>
       </w:r>
@@ -1907,7 +2049,7 @@
       <w:pPr>
         <w:pStyle w:val="Compact"/>
         <w:numPr>
-          <w:numId w:val="9"/>
+          <w:numId w:val="1008"/>
           <w:ilvl w:val="0"/>
         </w:numPr>
       </w:pPr>
@@ -1919,7 +2061,7 @@
       <w:pPr>
         <w:pStyle w:val="Compact"/>
         <w:numPr>
-          <w:numId w:val="9"/>
+          <w:numId w:val="1008"/>
           <w:ilvl w:val="0"/>
         </w:numPr>
       </w:pPr>
@@ -1927,17 +2069,20 @@
         <w:t xml:space="preserve">Write a new "main.rsc" file to launch directly our new scene (e.g. by calling a changeScene with it)</w:t>
       </w:r>
     </w:p>
-    <w:bookmarkStart w:id="59" w:name="create-our-game-scene"/>
     <w:p>
       <w:pPr>
         <w:pStyle w:val="Heading3"/>
       </w:pPr>
+      <w:bookmarkStart w:id="59" w:name="create-our-game-scene"/>
+      <w:bookmarkEnd w:id="59"/>
       <w:r>
         <w:t xml:space="preserve">Create our game scene</w:t>
       </w:r>
     </w:p>
-    <w:bookmarkEnd w:id="59"/>
-    <w:p>
+    <w:p>
+      <w:pPr>
+        <w:pStyle w:val="FirstParagraph"/>
+      </w:pPr>
       <w:r>
         <w:t xml:space="preserve">Create a text file called "game_scene.rsc" paste the following code into it:</w:t>
       </w:r>
@@ -2332,10 +2477,13 @@
       </w:r>
     </w:p>
     <w:p>
+      <w:pPr>
+        <w:pStyle w:val="FirstParagraph"/>
+      </w:pPr>
       <w:hyperlink w:anchor="class-font">
         <w:r>
           <w:rPr>
-            <w:rStyle w:val="Link"/>
+            <w:rStyle w:val="Hyperlink"/>
           </w:rPr>
           <w:t xml:space="preserve">Font</w:t>
         </w:r>
@@ -2346,48 +2494,60 @@
       <w:hyperlink w:anchor="class-label">
         <w:r>
           <w:rPr>
-            <w:rStyle w:val="Link"/>
+            <w:rStyle w:val="Hyperlink"/>
           </w:rPr>
           <w:t xml:space="preserve">Label</w:t>
         </w:r>
       </w:hyperlink>
     </w:p>
     <w:p>
+      <w:pPr>
+        <w:pStyle w:val="BodyText"/>
+      </w:pPr>
       <w:r>
         <w:t xml:space="preserve">Of course, you noticed that the scene manager provides is minimalist, nothing prevents you to create your own with more features (of pushScenes / Popscene example)</w:t>
       </w:r>
     </w:p>
-    <w:bookmarkStart w:id="60" w:name="create-the-new-main.rsc-file"/>
     <w:p>
       <w:pPr>
         <w:pStyle w:val="Heading3"/>
       </w:pPr>
+      <w:bookmarkStart w:id="60" w:name="create-the-new-main.rsc-file"/>
+      <w:bookmarkEnd w:id="60"/>
       <w:r>
         <w:t xml:space="preserve">Create the new main.rsc file</w:t>
       </w:r>
     </w:p>
-    <w:bookmarkEnd w:id="60"/>
-    <w:p>
+    <w:p>
+      <w:pPr>
+        <w:pStyle w:val="FirstParagraph"/>
+      </w:pPr>
       <w:r>
         <w:t xml:space="preserve">create a text file called main.rsc. Paste the code below.</w:t>
       </w:r>
     </w:p>
-    <w:bookmarkStart w:id="61" w:name="your-first-sprite"/>
     <w:p>
       <w:pPr>
         <w:pStyle w:val="Heading2"/>
       </w:pPr>
+      <w:bookmarkStart w:id="61" w:name="your-first-sprite"/>
+      <w:bookmarkEnd w:id="61"/>
       <w:r>
         <w:t xml:space="preserve">Your first Sprite</w:t>
       </w:r>
     </w:p>
-    <w:bookmarkEnd w:id="61"/>
-    <w:p>
+    <w:p>
+      <w:pPr>
+        <w:pStyle w:val="FirstParagraph"/>
+      </w:pPr>
       <w:r>
         <w:t xml:space="preserve">T.R.P. does not use images directly. It uses atlas (= spriteSheets) to optimize drawings. The recommended tool to create spritesheets is Shoebox. Drag your images into shoebox</w:t>
       </w:r>
     </w:p>
     <w:p>
+      <w:pPr>
+        <w:pStyle w:val="BodyText"/>
+      </w:pPr>
       <w:r>
         <w:drawing>
           <wp:inline>
@@ -2444,7 +2604,7 @@
       <w:pPr>
         <w:pStyle w:val="Compact"/>
         <w:numPr>
-          <w:numId w:val="10"/>
+          <w:numId w:val="1009"/>
           <w:ilvl w:val="0"/>
         </w:numPr>
       </w:pPr>
@@ -2456,7 +2616,7 @@
       <w:pPr>
         <w:pStyle w:val="Compact"/>
         <w:numPr>
-          <w:numId w:val="10"/>
+          <w:numId w:val="1009"/>
           <w:ilvl w:val="0"/>
         </w:numPr>
       </w:pPr>
@@ -2465,6 +2625,9 @@
       </w:r>
     </w:p>
     <w:p>
+      <w:pPr>
+        <w:pStyle w:val="FirstParagraph"/>
+      </w:pPr>
       <w:r>
         <w:t xml:space="preserve">Let's see an example of xml file produced by ShoeBox</w:t>
       </w:r>
@@ -2535,11 +2698,17 @@
       </w:r>
     </w:p>
     <w:p>
+      <w:pPr>
+        <w:pStyle w:val="FirstParagraph"/>
+      </w:pPr>
       <w:r>
         <w:t xml:space="preserve">You can see that the name of your images stay the same, but now each image has coordinates into the big spritesheet.</w:t>
       </w:r>
     </w:p>
     <w:p>
+      <w:pPr>
+        <w:pStyle w:val="BodyText"/>
+      </w:pPr>
       <w:r>
         <w:t xml:space="preserve">Thus to load your image into T.R.P. this is a 2 steps process</w:t>
       </w:r>
@@ -2547,7 +2716,7 @@
     <w:p>
       <w:pPr>
         <w:numPr>
-          <w:numId w:val="11"/>
+          <w:numId w:val="1010"/>
           <w:ilvl w:val="0"/>
         </w:numPr>
       </w:pPr>
@@ -2558,7 +2727,7 @@
     <w:p>
       <w:pPr>
         <w:numPr>
-          <w:numId w:val="11"/>
+          <w:numId w:val="1010"/>
           <w:ilvl w:val="0"/>
         </w:numPr>
       </w:pPr>
@@ -2570,7 +2739,7 @@
       <w:pPr>
         <w:pStyle w:val="Compact"/>
         <w:numPr>
-          <w:numId w:val="12"/>
+          <w:numId w:val="1011"/>
           <w:ilvl w:val="0"/>
         </w:numPr>
       </w:pPr>
@@ -2644,7 +2813,7 @@
       <w:pPr>
         <w:pStyle w:val="Compact"/>
         <w:numPr>
-          <w:numId w:val="13"/>
+          <w:numId w:val="1012"/>
           <w:ilvl w:val="0"/>
         </w:numPr>
       </w:pPr>
@@ -2706,6 +2875,9 @@
       </w:r>
     </w:p>
     <w:p>
+      <w:pPr>
+        <w:pStyle w:val="FirstParagraph"/>
+      </w:pPr>
       <w:r>
         <w:t xml:space="preserve">Here's the minimal sample for sprites</w:t>
       </w:r>
@@ -3253,36 +3425,48 @@
       </w:r>
     </w:p>
     <w:p>
+      <w:pPr>
+        <w:pStyle w:val="FirstParagraph"/>
+      </w:pPr>
       <w:r>
         <w:t xml:space="preserve">Of course, this is a minimal sample, you can do a lot more with sprites, Please take a look at the reference documentation for sprites</w:t>
       </w:r>
     </w:p>
     <w:p>
+      <w:pPr>
+        <w:pStyle w:val="BodyText"/>
+      </w:pPr>
       <w:hyperlink w:anchor="class-sprite">
         <w:r>
           <w:rPr>
-            <w:rStyle w:val="Link"/>
+            <w:rStyle w:val="Hyperlink"/>
           </w:rPr>
           <w:t xml:space="preserve">Sprite</w:t>
         </w:r>
       </w:hyperlink>
     </w:p>
-    <w:bookmarkStart w:id="63" w:name="your-first-animation"/>
     <w:p>
       <w:pPr>
         <w:pStyle w:val="Heading2"/>
       </w:pPr>
+      <w:bookmarkStart w:id="63" w:name="your-first-animation"/>
+      <w:bookmarkEnd w:id="63"/>
       <w:r>
         <w:t xml:space="preserve">Your First Animation</w:t>
       </w:r>
     </w:p>
-    <w:bookmarkEnd w:id="63"/>
-    <w:p>
+    <w:p>
+      <w:pPr>
+        <w:pStyle w:val="FirstParagraph"/>
+      </w:pPr>
       <w:r>
         <w:t xml:space="preserve">Concerning animations, T.R.P. uses sequences of images. Again, T.R.P. gets all images from a spritesheet.</w:t>
       </w:r>
     </w:p>
     <w:p>
+      <w:pPr>
+        <w:pStyle w:val="BodyText"/>
+      </w:pPr>
       <w:r>
         <w:t xml:space="preserve">In order to play an animation you must</w:t>
       </w:r>
@@ -3291,7 +3475,7 @@
       <w:pPr>
         <w:pStyle w:val="Compact"/>
         <w:numPr>
-          <w:numId w:val="14"/>
+          <w:numId w:val="1013"/>
           <w:ilvl w:val="0"/>
         </w:numPr>
       </w:pPr>
@@ -3303,7 +3487,7 @@
       <w:pPr>
         <w:pStyle w:val="Compact"/>
         <w:numPr>
-          <w:numId w:val="14"/>
+          <w:numId w:val="1013"/>
           <w:ilvl w:val="0"/>
         </w:numPr>
       </w:pPr>
@@ -3312,46 +3496,73 @@
       </w:r>
     </w:p>
     <w:p>
+      <w:pPr>
+        <w:pStyle w:val="FirstParagraph"/>
+      </w:pPr>
       <w:r>
         <w:t xml:space="preserve">You can use any nomenclature you want, the only constraint is to start at frame 0 and end at nbframe-1; The magic then append in the Load function where you can explain T.R.P. the naming you want to use. Let me try to explain this better throught an example :</w:t>
       </w:r>
     </w:p>
     <w:p>
+      <w:pPr>
+        <w:pStyle w:val="BodyText"/>
+      </w:pPr>
       <w:r>
         <w:t xml:space="preserve">Let's say you have a ten frames animation called horse_run.</w:t>
       </w:r>
     </w:p>
     <w:p>
+      <w:pPr>
+        <w:pStyle w:val="BodyText"/>
+      </w:pPr>
       <w:r>
         <w:t xml:space="preserve">you can use any naming and any image format you want for your frames for example horse-001.png Horse_00001.jpg but you must tell T.R.P. how your namaing works.</w:t>
       </w:r>
     </w:p>
     <w:p>
+      <w:pPr>
+        <w:pStyle w:val="BodyText"/>
+      </w:pPr>
       <w:r>
         <w:t xml:space="preserve">For example, if you want to call each frame like this : horse-000.png ... horse-009.png</w:t>
       </w:r>
     </w:p>
     <w:p>
+      <w:pPr>
+        <w:pStyle w:val="BodyText"/>
+      </w:pPr>
       <w:r>
         <w:t xml:space="preserve">then the "FORMAT" will be "horse","%s-%03d.png"</w:t>
       </w:r>
     </w:p>
     <w:p>
+      <w:pPr>
+        <w:pStyle w:val="BodyText"/>
+      </w:pPr>
       <w:r>
         <w:t xml:space="preserve">some other samples :</w:t>
       </w:r>
     </w:p>
     <w:p>
+      <w:pPr>
+        <w:pStyle w:val="BodyText"/>
+      </w:pPr>
       <w:r>
         <w:t xml:space="preserve">for Horse_00000.jpg to Horse_00009.jpg the format will be "horse","%s_%05d.jpg"</w:t>
       </w:r>
     </w:p>
     <w:p>
+      <w:pPr>
+        <w:pStyle w:val="BodyText"/>
+      </w:pPr>
       <w:r>
         <w:t xml:space="preserve">Load(myAtlas,"cocci","%s_%05d.png",10);</w:t>
       </w:r>
     </w:p>
     <w:p>
+      <w:pPr>
+        <w:pStyle w:val="BodyText"/>
+      </w:pPr>
       <w:r>
         <w:t xml:space="preserve">The minimal sample you can have to play an animation is this one</w:t>
       </w:r>
@@ -3971,30 +4182,36 @@
       </w:r>
     </w:p>
     <w:p>
+      <w:pPr>
+        <w:pStyle w:val="FirstParagraph"/>
+      </w:pPr>
       <w:r>
         <w:t xml:space="preserve">Of course, this is a minimal sample, you can do a lot more with animations, Please take a look at the reference documentation for animations</w:t>
       </w:r>
     </w:p>
     <w:p>
+      <w:pPr>
+        <w:pStyle w:val="BodyText"/>
+      </w:pPr>
       <w:hyperlink w:anchor="class-animation">
         <w:r>
           <w:rPr>
-            <w:rStyle w:val="Link"/>
+            <w:rStyle w:val="Hyperlink"/>
           </w:rPr>
           <w:t xml:space="preserve">Animation</w:t>
         </w:r>
       </w:hyperlink>
     </w:p>
-    <w:bookmarkStart w:id="64" w:name="your-first-sound"/>
     <w:p>
       <w:pPr>
         <w:pStyle w:val="Heading2"/>
       </w:pPr>
+      <w:bookmarkStart w:id="64" w:name="your-first-sound"/>
+      <w:bookmarkEnd w:id="64"/>
       <w:r>
         <w:t xml:space="preserve">Your First Sound</w:t>
       </w:r>
     </w:p>
-    <w:bookmarkEnd w:id="64"/>
     <w:p>
       <w:pPr>
         <w:pStyle w:val="SourceCode"/>
@@ -4445,30 +4662,36 @@
       </w:r>
     </w:p>
     <w:p>
+      <w:pPr>
+        <w:pStyle w:val="FirstParagraph"/>
+      </w:pPr>
       <w:r>
         <w:t xml:space="preserve">Of course, this is a minimal sample, you can do a lot more with sounds, Please take a look at the reference documentation for sound</w:t>
       </w:r>
     </w:p>
     <w:p>
+      <w:pPr>
+        <w:pStyle w:val="BodyText"/>
+      </w:pPr>
       <w:hyperlink w:anchor="class-sound">
         <w:r>
           <w:rPr>
-            <w:rStyle w:val="Link"/>
+            <w:rStyle w:val="Hyperlink"/>
           </w:rPr>
           <w:t xml:space="preserve">Sound</w:t>
         </w:r>
       </w:hyperlink>
     </w:p>
-    <w:bookmarkStart w:id="65" w:name="your-first-music"/>
     <w:p>
       <w:pPr>
         <w:pStyle w:val="Heading2"/>
       </w:pPr>
+      <w:bookmarkStart w:id="65" w:name="your-first-music"/>
+      <w:bookmarkEnd w:id="65"/>
       <w:r>
         <w:t xml:space="preserve">Your First Music</w:t>
       </w:r>
     </w:p>
-    <w:bookmarkEnd w:id="65"/>
     <w:p>
       <w:pPr>
         <w:pStyle w:val="SourceCode"/>
@@ -4919,90 +5142,108 @@
       </w:r>
     </w:p>
     <w:p>
+      <w:pPr>
+        <w:pStyle w:val="FirstParagraph"/>
+      </w:pPr>
       <w:r>
         <w:t xml:space="preserve">Of course, this is a minimal sample, you can do a lot more with music, Please take a look at the reference documentation for music</w:t>
       </w:r>
     </w:p>
     <w:p>
+      <w:pPr>
+        <w:pStyle w:val="BodyText"/>
+      </w:pPr>
       <w:hyperlink w:anchor="class-music">
         <w:r>
           <w:rPr>
-            <w:rStyle w:val="Link"/>
+            <w:rStyle w:val="Hyperlink"/>
           </w:rPr>
           <w:t xml:space="preserve">Music</w:t>
         </w:r>
       </w:hyperlink>
     </w:p>
-    <w:bookmarkStart w:id="66" w:name="your-first-button"/>
     <w:p>
       <w:pPr>
         <w:pStyle w:val="Heading2"/>
       </w:pPr>
+      <w:bookmarkStart w:id="66" w:name="your-first-button"/>
+      <w:bookmarkEnd w:id="66"/>
       <w:r>
         <w:t xml:space="preserve">Your First Button</w:t>
       </w:r>
     </w:p>
-    <w:bookmarkEnd w:id="66"/>
     <w:p>
       <w:pPr>
         <w:pStyle w:val="SourceCode"/>
       </w:pPr>
     </w:p>
     <w:p>
+      <w:pPr>
+        <w:pStyle w:val="FirstParagraph"/>
+      </w:pPr>
       <w:r>
         <w:t xml:space="preserve">Of course, this is a minimal sample, you can do a lot more with buttons, Please take a look at the reference documentation for buttons</w:t>
       </w:r>
     </w:p>
     <w:p>
+      <w:pPr>
+        <w:pStyle w:val="BodyText"/>
+      </w:pPr>
       <w:hyperlink w:anchor="class-button">
         <w:r>
           <w:rPr>
-            <w:rStyle w:val="Link"/>
+            <w:rStyle w:val="Hyperlink"/>
           </w:rPr>
           <w:t xml:space="preserve">Button</w:t>
         </w:r>
       </w:hyperlink>
     </w:p>
-    <w:bookmarkStart w:id="67" w:name="your-first-listbox"/>
     <w:p>
       <w:pPr>
         <w:pStyle w:val="Heading2"/>
       </w:pPr>
+      <w:bookmarkStart w:id="67" w:name="your-first-listbox"/>
+      <w:bookmarkEnd w:id="67"/>
       <w:r>
         <w:t xml:space="preserve">Your First ListBox</w:t>
       </w:r>
     </w:p>
-    <w:bookmarkEnd w:id="67"/>
     <w:p>
       <w:pPr>
         <w:pStyle w:val="SourceCode"/>
       </w:pPr>
     </w:p>
     <w:p>
+      <w:pPr>
+        <w:pStyle w:val="FirstParagraph"/>
+      </w:pPr>
       <w:r>
         <w:t xml:space="preserve">Of course, this is a minimal sample, you can do a lot more with listboxes, Please take a look at the reference documentation for listboxes</w:t>
       </w:r>
     </w:p>
     <w:p>
+      <w:pPr>
+        <w:pStyle w:val="BodyText"/>
+      </w:pPr>
       <w:hyperlink w:anchor="class-listbox">
         <w:r>
           <w:rPr>
-            <w:rStyle w:val="Link"/>
+            <w:rStyle w:val="Hyperlink"/>
           </w:rPr>
           <w:t xml:space="preserve">ListBox</w:t>
         </w:r>
       </w:hyperlink>
     </w:p>
-    <w:bookmarkStart w:id="68" w:name="inputoutput"/>
     <w:p>
       <w:pPr>
         <w:pStyle w:val="Heading2"/>
       </w:pPr>
+      <w:bookmarkStart w:id="68" w:name="inputoutput"/>
+      <w:bookmarkEnd w:id="68"/>
       <w:r>
         <w:t xml:space="preserve">Input/Output</w:t>
       </w:r>
     </w:p>
-    <w:bookmarkEnd w:id="68"/>
     <w:p>
       <w:pPr>
         <w:pStyle w:val="SourceCode"/>
@@ -5544,867 +5785,66 @@
         <w:t xml:space="preserve">IO_Close(handle);</w:t>
       </w:r>
     </w:p>
-    <w:bookmarkStart w:id="69" w:name="android"/>
     <w:p>
       <w:pPr>
         <w:pStyle w:val="Heading1"/>
       </w:pPr>
+      <w:bookmarkStart w:id="69" w:name="android"/>
+      <w:bookmarkEnd w:id="69"/>
       <w:r>
         <w:t xml:space="preserve">Android</w:t>
       </w:r>
     </w:p>
-    <w:bookmarkEnd w:id="69"/>
-    <w:bookmarkStart w:id="70" w:name="ios"/>
     <w:p>
       <w:pPr>
         <w:pStyle w:val="Heading1"/>
       </w:pPr>
+      <w:bookmarkStart w:id="70" w:name="ios"/>
+      <w:bookmarkEnd w:id="70"/>
       <w:r>
         <w:t xml:space="preserve">IOS</w:t>
-      </w:r>
-    </w:p>
-    <w:bookmarkEnd w:id="70"/>
-    <w:bookmarkStart w:id="71" w:name="script-reference"/>
-    <w:p>
-      <w:pPr>
-        <w:pStyle w:val="Heading1"/>
-      </w:pPr>
-      <w:r>
-        <w:t xml:space="preserve">Script Reference</w:t>
-      </w:r>
-    </w:p>
-    <w:bookmarkEnd w:id="71"/>
-    <w:bookmarkStart w:id="72" w:name="class-animation"/>
-    <w:p>
-      <w:pPr>
-        <w:pStyle w:val="Heading2"/>
-      </w:pPr>
-      <w:r>
-        <w:t xml:space="preserve">Class Animation</w:t>
-      </w:r>
-    </w:p>
-    <w:bookmarkEnd w:id="72"/>
-    <w:p>
-      <w:r>
-        <w:t xml:space="preserve">Members:</w:t>
-      </w:r>
-    </w:p>
-    <w:p>
-      <w:r>
-        <w:rPr>
-          <w:b/>
-        </w:rPr>
-        <w:t xml:space="preserve">void Load(Atlas @</w:t>
-      </w:r>
-      <w:r>
-        <w:rPr>
-          <w:b/>
-        </w:rPr>
-        <w:t xml:space="preserve"> </w:t>
-      </w:r>
-      <w:r>
-        <w:rPr>
-          <w:i/>
-          <w:b/>
-        </w:rPr>
-        <w:t xml:space="preserve">atlas, string &amp;in</w:t>
-      </w:r>
-      <w:r>
-        <w:rPr>
-          <w:i/>
-          <w:b/>
-        </w:rPr>
-        <w:t xml:space="preserve"> </w:t>
-      </w:r>
-      <w:r>
-        <w:rPr>
-          <w:b/>
-        </w:rPr>
-        <w:t xml:space="preserve">name,string &amp;in</w:t>
-      </w:r>
-      <w:r>
-        <w:rPr>
-          <w:b/>
-        </w:rPr>
-        <w:t xml:space="preserve"> </w:t>
-      </w:r>
-      <w:r>
-        <w:rPr>
-          <w:i/>
-          <w:b/>
-        </w:rPr>
-        <w:t xml:space="preserve">format,int</w:t>
-      </w:r>
-      <w:r>
-        <w:rPr>
-          <w:i/>
-          <w:b/>
-        </w:rPr>
-        <w:t xml:space="preserve"> </w:t>
-      </w:r>
-      <w:r>
-        <w:rPr>
-          <w:b/>
-        </w:rPr>
-        <w:t xml:space="preserve">nbFrames)</w:t>
-      </w:r>
-    </w:p>
-    <w:p>
-      <w:r>
-        <w:t xml:space="preserve">Role : Load an animation sheet from an atlas given a specific format and a frame number</w:t>
       </w:r>
     </w:p>
     <w:p>
       <w:pPr>
         <w:pStyle w:val="Compact"/>
         <w:numPr>
-          <w:numId w:val="15"/>
+          <w:numId w:val="1014"/>
           <w:ilvl w:val="0"/>
         </w:numPr>
       </w:pPr>
       <w:r>
-        <w:t xml:space="preserve">_atlas : Reference to the atlas containing the animation</w:t>
-      </w:r>
-    </w:p>
-    <w:p>
-      <w:pPr>
-        <w:pStyle w:val="Compact"/>
-        <w:numPr>
-          <w:numId w:val="15"/>
-          <w:ilvl w:val="0"/>
-        </w:numPr>
-      </w:pPr>
-      <w:r>
-        <w:t xml:space="preserve">_name : name of the animation</w:t>
-      </w:r>
-    </w:p>
-    <w:p>
-      <w:r>
-        <w:t xml:space="preserve">Sample :</w:t>
-      </w:r>
-    </w:p>
-    <w:p>
-      <w:pPr>
-        <w:pStyle w:val="SourceCode"/>
-      </w:pPr>
-      <w:r>
-        <w:rPr>
-          <w:rStyle w:val="VerbatimChar"/>
-        </w:rPr>
-        <w:t xml:space="preserve">int toto</w:t>
-      </w:r>
-      <w:r>
-        <w:br w:type="textWrapping"/>
-      </w:r>
-      <w:r>
-        <w:rPr>
-          <w:rStyle w:val="VerbatimChar"/>
-        </w:rPr>
-        <w:t xml:space="preserve">toto = Load(titi);</w:t>
-      </w:r>
-      <w:r>
-        <w:br w:type="textWrapping"/>
-      </w:r>
-      <w:r>
-        <w:rPr>
-          <w:rStyle w:val="VerbatimChar"/>
-        </w:rPr>
-        <w:t xml:space="preserve">tata</w:t>
-      </w:r>
-    </w:p>
-    <w:p>
-      <w:r>
-        <w:rPr>
-          <w:b/>
-        </w:rPr>
-        <w:t xml:space="preserve">void SetFPS(int fps)</w:t>
-      </w:r>
-    </w:p>
-    <w:p>
-      <w:r>
-        <w:t xml:space="preserve">Role : Set the speed of the animation in frames per second</w:t>
-      </w:r>
-    </w:p>
-    <w:p>
-      <w:pPr>
-        <w:pStyle w:val="Compact"/>
-        <w:numPr>
-          <w:numId w:val="16"/>
-          <w:ilvl w:val="0"/>
-        </w:numPr>
-      </w:pPr>
-      <w:r>
-        <w:t xml:space="preserve">_fps : frames per second</w:t>
-      </w:r>
-    </w:p>
-    <w:p>
-      <w:r>
-        <w:rPr>
-          <w:b/>
-        </w:rPr>
-        <w:t xml:space="preserve">void Update(uint64 elapsed)</w:t>
-      </w:r>
-    </w:p>
-    <w:p>
-      <w:r>
-        <w:rPr>
-          <w:b/>
-        </w:rPr>
-        <w:t xml:space="preserve">void Render()</w:t>
-      </w:r>
-    </w:p>
-    <w:bookmarkStart w:id="73" w:name="class-atlas"/>
-    <w:p>
-      <w:pPr>
-        <w:pStyle w:val="Heading2"/>
-      </w:pPr>
-      <w:r>
-        <w:t xml:space="preserve">Class Atlas</w:t>
-      </w:r>
-    </w:p>
-    <w:bookmarkEnd w:id="73"/>
-    <w:p>
-      <w:r>
-        <w:t xml:space="preserve">Members:</w:t>
-      </w:r>
-    </w:p>
-    <w:p>
-      <w:r>
-        <w:rPr>
-          <w:b/>
-        </w:rPr>
-        <w:t xml:space="preserve">Atlas()</w:t>
-      </w:r>
-    </w:p>
-    <w:p>
-      <w:r>
-        <w:rPr>
-          <w:b/>
-        </w:rPr>
-        <w:t xml:space="preserve">void Load(string &amp;in</w:t>
-      </w:r>
-      <w:r>
-        <w:rPr>
-          <w:b/>
-        </w:rPr>
-        <w:t xml:space="preserve"> </w:t>
-      </w:r>
-      <w:r>
-        <w:rPr>
-          <w:i/>
-          <w:b/>
-        </w:rPr>
-        <w:t xml:space="preserve">file,int</w:t>
-      </w:r>
-      <w:r>
-        <w:rPr>
-          <w:i/>
-          <w:b/>
-        </w:rPr>
-        <w:t xml:space="preserve"> </w:t>
-      </w:r>
-      <w:r>
-        <w:rPr>
-          <w:b/>
-        </w:rPr>
-        <w:t xml:space="preserve">flags=13)</w:t>
-      </w:r>
-    </w:p>
-    <w:p>
-      <w:r>
-        <w:rPr>
-          <w:b/>
-        </w:rPr>
-        <w:t xml:space="preserve">void LoadFromImage(string &amp;in</w:t>
-      </w:r>
-      <w:r>
-        <w:rPr>
-          <w:b/>
-        </w:rPr>
-        <w:t xml:space="preserve"> </w:t>
-      </w:r>
-      <w:r>
-        <w:rPr>
-          <w:i/>
-          <w:b/>
-        </w:rPr>
-        <w:t xml:space="preserve">file,int</w:t>
-      </w:r>
-      <w:r>
-        <w:rPr>
-          <w:i/>
-          <w:b/>
-        </w:rPr>
-        <w:t xml:space="preserve"> </w:t>
-      </w:r>
-      <w:r>
-        <w:rPr>
-          <w:b/>
-        </w:rPr>
-        <w:t xml:space="preserve">flags=13)</w:t>
-      </w:r>
-    </w:p>
-    <w:p>
-      <w:r>
-        <w:rPr>
-          <w:b/>
-        </w:rPr>
-        <w:t xml:space="preserve">void UnLoad()</w:t>
-      </w:r>
-    </w:p>
-    <w:bookmarkStart w:id="74" w:name="class-button"/>
-    <w:p>
-      <w:pPr>
-        <w:pStyle w:val="Heading2"/>
-      </w:pPr>
-      <w:r>
-        <w:t xml:space="preserve">Class Button</w:t>
-      </w:r>
-    </w:p>
-    <w:bookmarkEnd w:id="74"/>
-    <w:p>
-      <w:r>
-        <w:t xml:space="preserve">Members:</w:t>
-      </w:r>
-    </w:p>
-    <w:p>
-      <w:r>
-        <w:rPr>
-          <w:b/>
-        </w:rPr>
-        <w:t xml:space="preserve">void SetText(string &amp;in newText)</w:t>
-      </w:r>
-    </w:p>
-    <w:p>
-      <w:r>
-        <w:rPr>
-          <w:b/>
-        </w:rPr>
-        <w:t xml:space="preserve">void Render()</w:t>
-      </w:r>
-    </w:p>
-    <w:p>
-      <w:r>
-        <w:rPr>
-          <w:b/>
-        </w:rPr>
-        <w:t xml:space="preserve">void SetSize(int w,int h)</w:t>
-      </w:r>
-    </w:p>
-    <w:p>
-      <w:r>
-        <w:rPr>
-          <w:b/>
-        </w:rPr>
-        <w:t xml:space="preserve">void SetPosition(int x,int y,int from=0)</w:t>
-      </w:r>
-    </w:p>
-    <w:p>
-      <w:r>
-        <w:rPr>
-          <w:b/>
-        </w:rPr>
-        <w:t xml:space="preserve">void SetFont(Font @ font)</w:t>
-      </w:r>
-    </w:p>
-    <w:p>
-      <w:r>
-        <w:rPr>
-          <w:b/>
-        </w:rPr>
-        <w:t xml:space="preserve">void SetSprite(int index,Atlas @ atlas, string &amp;in name, bool ninePatch = false)</w:t>
-      </w:r>
-    </w:p>
-    <w:p>
-      <w:r>
-        <w:rPr>
-          <w:b/>
-        </w:rPr>
-        <w:t xml:space="preserve">void SetTextColor(uint8 r=255,uint8 g=255,uint8 b=255,uint8 a=255)</w:t>
-      </w:r>
-    </w:p>
-    <w:p>
-      <w:r>
-        <w:rPr>
-          <w:b/>
-        </w:rPr>
-        <w:t xml:space="preserve">void SetRotation(float angle)</w:t>
-      </w:r>
-    </w:p>
-    <w:p>
-      <w:r>
-        <w:rPr>
-          <w:b/>
-        </w:rPr>
-        <w:t xml:space="preserve">bool Touched(int x,int y)</w:t>
-      </w:r>
-    </w:p>
-    <w:p>
-      <w:r>
-        <w:rPr>
-          <w:b/>
-        </w:rPr>
-        <w:t xml:space="preserve">void SetScale(double xFactor,double yFactor)</w:t>
-      </w:r>
-    </w:p>
-    <w:p>
-      <w:r>
-        <w:rPr>
-          <w:b/>
-        </w:rPr>
-        <w:t xml:space="preserve">void SetEnabled(bool value)</w:t>
-      </w:r>
-    </w:p>
-    <w:p>
-      <w:r>
-        <w:rPr>
-          <w:b/>
-        </w:rPr>
-        <w:t xml:space="preserve">void SetType(int type)</w:t>
-      </w:r>
-    </w:p>
-    <w:p>
-      <w:r>
-        <w:rPr>
-          <w:b/>
-        </w:rPr>
-        <w:t xml:space="preserve">void SetState(int state)</w:t>
-      </w:r>
-    </w:p>
-    <w:bookmarkStart w:id="75" w:name="class-font"/>
-    <w:p>
-      <w:pPr>
-        <w:pStyle w:val="Heading2"/>
-      </w:pPr>
-      <w:r>
-        <w:t xml:space="preserve">Class Font</w:t>
-      </w:r>
-    </w:p>
-    <w:bookmarkEnd w:id="75"/>
-    <w:p>
-      <w:r>
-        <w:t xml:space="preserve">Members:</w:t>
-      </w:r>
-    </w:p>
-    <w:bookmarkStart w:id="76" w:name="class-label"/>
-    <w:p>
-      <w:pPr>
-        <w:pStyle w:val="Heading2"/>
-      </w:pPr>
-      <w:r>
-        <w:t xml:space="preserve">Class Label</w:t>
-      </w:r>
-    </w:p>
-    <w:bookmarkEnd w:id="76"/>
-    <w:p>
-      <w:r>
-        <w:t xml:space="preserve">Members:</w:t>
-      </w:r>
-    </w:p>
-    <w:p>
-      <w:r>
-        <w:rPr>
-          <w:b/>
-        </w:rPr>
-        <w:t xml:space="preserve">void SetText(string &amp;in</w:t>
-      </w:r>
-      <w:r>
-        <w:rPr>
-          <w:b/>
-        </w:rPr>
-        <w:t xml:space="preserve"> </w:t>
-      </w:r>
-      <w:r>
-        <w:rPr>
-          <w:i/>
-          <w:b/>
-        </w:rPr>
-        <w:t xml:space="preserve">newText,bool</w:t>
-      </w:r>
-      <w:r>
-        <w:rPr>
-          <w:i/>
-          <w:b/>
-        </w:rPr>
-        <w:t xml:space="preserve"> </w:t>
-      </w:r>
-      <w:r>
-        <w:rPr>
-          <w:b/>
-        </w:rPr>
-        <w:t xml:space="preserve">justified = true)</w:t>
-      </w:r>
-    </w:p>
-    <w:p>
-      <w:r>
-        <w:rPr>
-          <w:b/>
-        </w:rPr>
-        <w:t xml:space="preserve">void Render()</w:t>
-      </w:r>
-    </w:p>
-    <w:p>
-      <w:r>
-        <w:rPr>
-          <w:b/>
-        </w:rPr>
-        <w:t xml:space="preserve">void SetFont(Font @ font)</w:t>
-      </w:r>
-    </w:p>
-    <w:p>
-      <w:r>
-        <w:rPr>
-          <w:b/>
-        </w:rPr>
-        <w:t xml:space="preserve">void SetColor(uint8</w:t>
-      </w:r>
-      <w:r>
-        <w:rPr>
-          <w:b/>
-        </w:rPr>
-        <w:t xml:space="preserve"> </w:t>
-      </w:r>
-      <w:r>
-        <w:rPr>
-          <w:i/>
-          <w:b/>
-        </w:rPr>
-        <w:t xml:space="preserve">r=255,uint8</w:t>
-      </w:r>
-      <w:r>
-        <w:rPr>
-          <w:i/>
-          <w:b/>
-        </w:rPr>
-        <w:t xml:space="preserve"> </w:t>
-      </w:r>
-      <w:r>
-        <w:rPr>
-          <w:b/>
-        </w:rPr>
-        <w:t xml:space="preserve">g=255,uint8</w:t>
-      </w:r>
-      <w:r>
-        <w:rPr>
-          <w:b/>
-        </w:rPr>
-        <w:t xml:space="preserve"> </w:t>
-      </w:r>
-      <w:r>
-        <w:rPr>
-          <w:i/>
-          <w:b/>
-        </w:rPr>
-        <w:t xml:space="preserve">b=255,uint8</w:t>
-      </w:r>
-      <w:r>
-        <w:rPr>
-          <w:i/>
-          <w:b/>
-        </w:rPr>
-        <w:t xml:space="preserve"> </w:t>
-      </w:r>
-      <w:r>
-        <w:rPr>
-          <w:b/>
-        </w:rPr>
-        <w:t xml:space="preserve">a=255)</w:t>
-      </w:r>
-    </w:p>
-    <w:p>
-      <w:r>
-        <w:rPr>
-          <w:b/>
-        </w:rPr>
-        <w:t xml:space="preserve">void SetPosition(int x,int y,int from = 0)</w:t>
-      </w:r>
-    </w:p>
-    <w:p>
-      <w:r>
-        <w:rPr>
-          <w:b/>
-        </w:rPr>
-        <w:t xml:space="preserve">bool Touched(int</w:t>
-      </w:r>
-      <w:r>
-        <w:rPr>
-          <w:b/>
-        </w:rPr>
-        <w:t xml:space="preserve"> </w:t>
-      </w:r>
-      <w:r>
-        <w:rPr>
-          <w:i/>
-          <w:b/>
-        </w:rPr>
-        <w:t xml:space="preserve">x,int</w:t>
-      </w:r>
-      <w:r>
-        <w:rPr>
-          <w:i/>
-          <w:b/>
-        </w:rPr>
-        <w:t xml:space="preserve"> </w:t>
-      </w:r>
-      <w:r>
-        <w:rPr>
-          <w:b/>
-        </w:rPr>
-        <w:t xml:space="preserve">y)</w:t>
-      </w:r>
-    </w:p>
-    <w:p>
-      <w:r>
-        <w:rPr>
-          <w:b/>
-        </w:rPr>
-        <w:t xml:space="preserve">void SetRotation(float angle)</w:t>
-      </w:r>
-    </w:p>
-    <w:p>
-      <w:r>
-        <w:rPr>
-          <w:b/>
-        </w:rPr>
-        <w:t xml:space="preserve">void SetShaded(bool value)</w:t>
-      </w:r>
-    </w:p>
-    <w:bookmarkStart w:id="77" w:name="class-listbox"/>
-    <w:p>
-      <w:pPr>
-        <w:pStyle w:val="Heading2"/>
-      </w:pPr>
-      <w:r>
-        <w:t xml:space="preserve">Class ListBox</w:t>
-      </w:r>
-    </w:p>
-    <w:bookmarkEnd w:id="77"/>
-    <w:p>
-      <w:r>
-        <w:t xml:space="preserve">Members:</w:t>
-      </w:r>
-    </w:p>
-    <w:bookmarkStart w:id="78" w:name="class-emitter"/>
-    <w:p>
-      <w:pPr>
-        <w:pStyle w:val="Heading2"/>
-      </w:pPr>
-      <w:r>
-        <w:t xml:space="preserve">Class Emitter</w:t>
-      </w:r>
-    </w:p>
-    <w:bookmarkEnd w:id="78"/>
-    <w:p>
-      <w:r>
-        <w:t xml:space="preserve">Members:</w:t>
-      </w:r>
-    </w:p>
-    <w:p>
-      <w:r>
-        <w:rPr>
-          <w:b/>
-        </w:rPr>
-        <w:t xml:space="preserve">Emitter()</w:t>
-      </w:r>
-    </w:p>
-    <w:p>
-      <w:r>
-        <w:rPr>
-          <w:b/>
-        </w:rPr>
-        <w:t xml:space="preserve">void Load(Atlas @ atlas,string &amp;in file,int flags=13)</w:t>
-      </w:r>
-    </w:p>
-    <w:p>
-      <w:r>
-        <w:rPr>
-          <w:b/>
-        </w:rPr>
-        <w:t xml:space="preserve">void SetPosition(int x,int y,int from=0)</w:t>
-      </w:r>
-    </w:p>
-    <w:p>
-      <w:r>
-        <w:rPr>
-          <w:b/>
-        </w:rPr>
-        <w:t xml:space="preserve">void Update(uint64 elapsed)</w:t>
-      </w:r>
-    </w:p>
-    <w:p>
-      <w:r>
-        <w:rPr>
-          <w:b/>
-        </w:rPr>
-        <w:t xml:space="preserve">void Render()</w:t>
-      </w:r>
-    </w:p>
-    <w:bookmarkStart w:id="79" w:name="class-body"/>
-    <w:p>
-      <w:pPr>
-        <w:pStyle w:val="Heading2"/>
-      </w:pPr>
-      <w:r>
-        <w:t xml:space="preserve">Class Body</w:t>
-      </w:r>
-    </w:p>
-    <w:bookmarkEnd w:id="79"/>
-    <w:p>
-      <w:r>
-        <w:t xml:space="preserve">Members:</w:t>
-      </w:r>
-    </w:p>
-    <w:bookmarkStart w:id="80" w:name="class-primitive"/>
-    <w:p>
-      <w:pPr>
-        <w:pStyle w:val="Heading2"/>
-      </w:pPr>
-      <w:r>
-        <w:t xml:space="preserve">Class Primitive</w:t>
-      </w:r>
-    </w:p>
-    <w:bookmarkEnd w:id="80"/>
-    <w:p>
-      <w:r>
-        <w:t xml:space="preserve">Members:</w:t>
-      </w:r>
-    </w:p>
-    <w:p>
-      <w:r>
-        <w:rPr>
-          <w:b/>
-        </w:rPr>
-        <w:t xml:space="preserve">void Render()</w:t>
-      </w:r>
-    </w:p>
-    <w:p>
-      <w:r>
-        <w:rPr>
-          <w:b/>
-        </w:rPr>
-        <w:t xml:space="preserve">void SetColor(uint8 r=255,uint8 g=255,uint8 b=255,uint8 a=255)</w:t>
-      </w:r>
-    </w:p>
-    <w:p>
-      <w:r>
-        <w:rPr>
-          <w:b/>
-        </w:rPr>
-        <w:t xml:space="preserve">void SetPosition(int x,int y,int from = 0)</w:t>
-      </w:r>
-    </w:p>
-    <w:bookmarkStart w:id="81" w:name="class-music"/>
-    <w:p>
-      <w:pPr>
-        <w:pStyle w:val="Heading2"/>
-      </w:pPr>
-      <w:r>
-        <w:t xml:space="preserve">Class Music</w:t>
-      </w:r>
-    </w:p>
-    <w:bookmarkEnd w:id="81"/>
-    <w:p>
-      <w:r>
-        <w:t xml:space="preserve">Members:</w:t>
-      </w:r>
-    </w:p>
-    <w:bookmarkStart w:id="82" w:name="class-sound"/>
-    <w:p>
-      <w:pPr>
-        <w:pStyle w:val="Heading2"/>
-      </w:pPr>
-      <w:r>
-        <w:t xml:space="preserve">Class Sound</w:t>
-      </w:r>
-    </w:p>
-    <w:bookmarkEnd w:id="82"/>
-    <w:p>
-      <w:r>
-        <w:t xml:space="preserve">Members:</w:t>
-      </w:r>
-    </w:p>
-    <w:bookmarkStart w:id="83" w:name="class-sprite"/>
-    <w:p>
-      <w:pPr>
-        <w:pStyle w:val="Heading2"/>
-      </w:pPr>
-      <w:r>
-        <w:t xml:space="preserve">Class Sprite</w:t>
-      </w:r>
-    </w:p>
-    <w:bookmarkEnd w:id="83"/>
-    <w:p>
-      <w:r>
-        <w:t xml:space="preserve">Members:</w:t>
-      </w:r>
-    </w:p>
-    <w:p>
-      <w:r>
-        <w:rPr>
-          <w:b/>
-        </w:rPr>
-        <w:t xml:space="preserve">void Load(Atlas @ atlas, string &amp;in name)</w:t>
-      </w:r>
-    </w:p>
-    <w:p>
-      <w:r>
-        <w:rPr>
-          <w:b/>
-        </w:rPr>
-        <w:t xml:space="preserve">void SetPosition(int x,int y,int from = 0)</w:t>
-      </w:r>
-    </w:p>
-    <w:p>
-      <w:r>
-        <w:rPr>
-          <w:b/>
-        </w:rPr>
-        <w:t xml:space="preserve">bool Touched(int x,int y)</w:t>
-      </w:r>
-    </w:p>
-    <w:p>
-      <w:r>
-        <w:rPr>
-          <w:b/>
-        </w:rPr>
-        <w:t xml:space="preserve">void SetScale(double xFactor,double yFactor)</w:t>
-      </w:r>
-    </w:p>
-    <w:p>
-      <w:r>
-        <w:rPr>
-          <w:b/>
-        </w:rPr>
-        <w:t xml:space="preserve">void SetRotation(float angle)</w:t>
-      </w:r>
-    </w:p>
-    <w:bookmarkStart w:id="84" w:name="class-textbox"/>
-    <w:p>
-      <w:pPr>
-        <w:pStyle w:val="Heading2"/>
-      </w:pPr>
-      <w:r>
-        <w:t xml:space="preserve">Class TextBox</w:t>
-      </w:r>
-    </w:p>
-    <w:bookmarkEnd w:id="84"/>
-    <w:p>
-      <w:r>
-        <w:t xml:space="preserve">Members:</w:t>
-      </w:r>
-    </w:p>
+        <w:t xml:space="preserve">error generated-ref.md file missing</w:t>
+      </w:r>
+    </w:p>
+    <w:sectPr/>
   </w:body>
 </w:document>
 </file>
 
 <file path=word/footnotes.xml><?xml version="1.0" encoding="utf-8"?>
-<w:footnotes xmlns:w="http://schemas.openxmlformats.org/wordprocessingml/2006/main" xmlns:m="http://schemas.openxmlformats.org/officeDocument/2006/math" xmlns:r="http://schemas.openxmlformats.org/officeDocument/2006/relationships" xmlns:o="urn:schemas-microsoft-com:office:office" xmlns:v="urn:schemas-microsoft-com:vml" xmlns:w10="urn:schemas-microsoft-com:office:word" xmlns:a="http://schemas.openxmlformats.org/drawingml/2006/main" xmlns:pic="http://schemas.openxmlformats.org/drawingml/2006/picture" xmlns:wp="http://schemas.openxmlformats.org/drawingml/2006/wordprocessingDrawing"/>
+<w:footnotes xmlns:w="http://schemas.openxmlformats.org/wordprocessingml/2006/main" xmlns:m="http://schemas.openxmlformats.org/officeDocument/2006/math" xmlns:r="http://schemas.openxmlformats.org/officeDocument/2006/relationships" xmlns:o="urn:schemas-microsoft-com:office:office" xmlns:v="urn:schemas-microsoft-com:vml" xmlns:w10="urn:schemas-microsoft-com:office:word" xmlns:a="http://schemas.openxmlformats.org/drawingml/2006/main" xmlns:pic="http://schemas.openxmlformats.org/drawingml/2006/picture" xmlns:wp="http://schemas.openxmlformats.org/drawingml/2006/wordprocessingDrawing">
+  <w:footnote w:type="continuationSeparator" w:id="0">
+    <w:p>
+      <w:r>
+        <w:continuationSeparator/>
+      </w:r>
+    </w:p>
+  </w:footnote>
+  <w:footnote w:type="separator" w:id="-1">
+    <w:p>
+      <w:r>
+        <w:separator/>
+      </w:r>
+    </w:p>
+  </w:footnote>
+</w:footnotes>
 </file>
 
 <file path=word/numbering.xml><?xml version="1.0" encoding="utf-8"?>
 <w:numbering xmlns:w="http://schemas.openxmlformats.org/wordprocessingml/2006/main">
   <w:abstractNum w:abstractNumId="0">
-    <w:nsid w:val="639976ca"/>
+    <w:nsid w:val="e17f69ba"/>
     <w:multiLevelType w:val="multilevel"/>
     <w:lvl w:ilvl="0">
       <w:numFmt w:val="bullet"/>
@@ -6484,8 +5924,89 @@
       </w:pPr>
     </w:lvl>
   </w:abstractNum>
-  <w:abstractNum w:abstractNumId="2">
-    <w:nsid w:val="ecd3d881"/>
+  <w:abstractNum w:abstractNumId="990">
+    <w:nsid w:val="fc993019"/>
+    <w:multiLevelType w:val="multilevel"/>
+    <w:lvl w:ilvl="0">
+      <w:numFmt w:val="bullet"/>
+      <w:lvlText w:val=" "/>
+      <w:lvlJc w:val="left"/>
+      <w:pPr>
+        <w:tabs>
+          <w:tab w:val="num" w:pos="0"/>
+        </w:tabs>
+        <w:ind w:left="480" w:hanging="480"/>
+      </w:pPr>
+    </w:lvl>
+    <w:lvl w:ilvl="1">
+      <w:numFmt w:val="bullet"/>
+      <w:lvlText w:val=" "/>
+      <w:lvlJc w:val="left"/>
+      <w:pPr>
+        <w:tabs>
+          <w:tab w:val="num" w:pos="720"/>
+        </w:tabs>
+        <w:ind w:left="1200" w:hanging="480"/>
+      </w:pPr>
+    </w:lvl>
+    <w:lvl w:ilvl="2">
+      <w:numFmt w:val="bullet"/>
+      <w:lvlText w:val=" "/>
+      <w:lvlJc w:val="left"/>
+      <w:pPr>
+        <w:tabs>
+          <w:tab w:val="num" w:pos="1440"/>
+        </w:tabs>
+        <w:ind w:left="1920" w:hanging="480"/>
+      </w:pPr>
+    </w:lvl>
+    <w:lvl w:ilvl="3">
+      <w:numFmt w:val="bullet"/>
+      <w:lvlText w:val=" "/>
+      <w:lvlJc w:val="left"/>
+      <w:pPr>
+        <w:tabs>
+          <w:tab w:val="num" w:pos="2160"/>
+        </w:tabs>
+        <w:ind w:left="2640" w:hanging="480"/>
+      </w:pPr>
+    </w:lvl>
+    <w:lvl w:ilvl="4">
+      <w:numFmt w:val="bullet"/>
+      <w:lvlText w:val=" "/>
+      <w:lvlJc w:val="left"/>
+      <w:pPr>
+        <w:tabs>
+          <w:tab w:val="num" w:pos="2880"/>
+        </w:tabs>
+        <w:ind w:left="3360" w:hanging="480"/>
+      </w:pPr>
+    </w:lvl>
+    <w:lvl w:ilvl="5">
+      <w:numFmt w:val="bullet"/>
+      <w:lvlText w:val=" "/>
+      <w:lvlJc w:val="left"/>
+      <w:pPr>
+        <w:tabs>
+          <w:tab w:val="num" w:pos="3600"/>
+        </w:tabs>
+        <w:ind w:left="4080" w:hanging="480"/>
+      </w:pPr>
+    </w:lvl>
+    <w:lvl w:ilvl="6">
+      <w:numFmt w:val="bullet"/>
+      <w:lvlText w:val=" "/>
+      <w:lvlJc w:val="left"/>
+      <w:pPr>
+        <w:tabs>
+          <w:tab w:val="num" w:pos="4320"/>
+        </w:tabs>
+        <w:ind w:left="4800" w:hanging="480"/>
+      </w:pPr>
+    </w:lvl>
+  </w:abstractNum>
+  <w:abstractNum w:abstractNumId="991">
+    <w:nsid w:val="5270a438"/>
     <w:multiLevelType w:val="multilevel"/>
     <w:lvl w:ilvl="0">
       <w:numFmt w:val="bullet"/>
@@ -6565,8 +6086,8 @@
       </w:pPr>
     </w:lvl>
   </w:abstractNum>
-  <w:abstractNum w:abstractNumId="3">
-    <w:nsid w:val="8692195d"/>
+  <w:abstractNum w:abstractNumId="99411">
+    <w:nsid w:val="4892c95a"/>
     <w:multiLevelType w:val="multilevel"/>
     <w:lvl w:ilvl="0">
       <w:start w:val="1"/>
@@ -6653,8 +6174,8 @@
       </w:pPr>
     </w:lvl>
   </w:abstractNum>
-  <w:abstractNum w:abstractNumId="4">
-    <w:nsid w:val="19976430"/>
+  <w:abstractNum w:abstractNumId="99412">
+    <w:nsid w:val="982bd085"/>
     <w:multiLevelType w:val="multilevel"/>
     <w:lvl w:ilvl="0">
       <w:start w:val="2"/>
@@ -6744,29 +6265,32 @@
   <w:num w:numId="1">
     <w:abstractNumId w:val="0"/>
   </w:num>
-  <w:num w:numId="2">
-    <w:abstractNumId w:val="2"/>
+  <w:num w:numId="1000">
+    <w:abstractNumId w:val="990"/>
   </w:num>
-  <w:num w:numId="3">
-    <w:abstractNumId w:val="2"/>
+  <w:num w:numId="1001">
+    <w:abstractNumId w:val="991"/>
   </w:num>
-  <w:num w:numId="4">
-    <w:abstractNumId w:val="2"/>
+  <w:num w:numId="1002">
+    <w:abstractNumId w:val="991"/>
   </w:num>
-  <w:num w:numId="5">
-    <w:abstractNumId w:val="2"/>
+  <w:num w:numId="1003">
+    <w:abstractNumId w:val="991"/>
   </w:num>
-  <w:num w:numId="6">
-    <w:abstractNumId w:val="2"/>
+  <w:num w:numId="1004">
+    <w:abstractNumId w:val="991"/>
   </w:num>
-  <w:num w:numId="7">
-    <w:abstractNumId w:val="2"/>
+  <w:num w:numId="1005">
+    <w:abstractNumId w:val="991"/>
   </w:num>
-  <w:num w:numId="8">
-    <w:abstractNumId w:val="2"/>
+  <w:num w:numId="1006">
+    <w:abstractNumId w:val="991"/>
   </w:num>
-  <w:num w:numId="9">
-    <w:abstractNumId w:val="3"/>
+  <w:num w:numId="1007">
+    <w:abstractNumId w:val="991"/>
+  </w:num>
+  <w:num w:numId="1008">
+    <w:abstractNumId w:val="99411"/>
     <w:lvlOverride w:ilvl="0">
       <w:startOverride w:val="1"/>
     </w:lvlOverride>
@@ -6789,14 +6313,14 @@
       <w:startOverride w:val="1"/>
     </w:lvlOverride>
   </w:num>
-  <w:num w:numId="10">
-    <w:abstractNumId w:val="2"/>
+  <w:num w:numId="1009">
+    <w:abstractNumId w:val="991"/>
   </w:num>
-  <w:num w:numId="11">
-    <w:abstractNumId w:val="2"/>
+  <w:num w:numId="1010">
+    <w:abstractNumId w:val="991"/>
   </w:num>
-  <w:num w:numId="12">
-    <w:abstractNumId w:val="3"/>
+  <w:num w:numId="1011">
+    <w:abstractNumId w:val="99411"/>
     <w:lvlOverride w:ilvl="0">
       <w:startOverride w:val="1"/>
     </w:lvlOverride>
@@ -6819,8 +6343,8 @@
       <w:startOverride w:val="1"/>
     </w:lvlOverride>
   </w:num>
-  <w:num w:numId="13">
-    <w:abstractNumId w:val="4"/>
+  <w:num w:numId="1012">
+    <w:abstractNumId w:val="99412"/>
     <w:lvlOverride w:ilvl="0">
       <w:startOverride w:val="2"/>
     </w:lvlOverride>
@@ -6843,8 +6367,8 @@
       <w:startOverride w:val="2"/>
     </w:lvlOverride>
   </w:num>
-  <w:num w:numId="14">
-    <w:abstractNumId w:val="3"/>
+  <w:num w:numId="1013">
+    <w:abstractNumId w:val="99411"/>
     <w:lvlOverride w:ilvl="0">
       <w:startOverride w:val="1"/>
     </w:lvlOverride>
@@ -6867,11 +6391,8 @@
       <w:startOverride w:val="1"/>
     </w:lvlOverride>
   </w:num>
-  <w:num w:numId="15">
-    <w:abstractNumId w:val="2"/>
-  </w:num>
-  <w:num w:numId="16">
-    <w:abstractNumId w:val="2"/>
+  <w:num w:numId="1014">
+    <w:abstractNumId w:val="991"/>
   </w:num>
 </w:numbering>
 </file>
@@ -6897,13 +6418,25 @@
   <w:style w:type="paragraph" w:default="1" w:styleId="Normal">
     <w:name w:val="Normal"/>
     <w:qFormat/>
+  </w:style>
+  <w:style w:type="paragraph" w:styleId="BodyText">
+    <w:name w:val="Body Text"/>
+    <w:basedOn w:val="Normal"/>
+    <w:link w:val="BodyTextChar"/>
     <w:pPr>
       <w:spacing w:before="180" w:after="180"/>
     </w:pPr>
+    <w:qFormat/>
   </w:style>
-  <w:style w:type="paragraph" w:styleId="Compact">
+  <w:style w:type="paragraph" w:customStyle="1" w:styleId="FirstParagraph">
+    <w:name w:val="First Paragraph"/>
+    <w:basedOn w:val="BodyText"/>
+    <w:next w:val="BodyText"/>
+    <w:qFormat/>
+  </w:style>
+  <w:style w:type="paragraph" w:customStyle="1" w:styleId="Compact">
     <w:name w:val="Compact"/>
-    <w:basedOn w:val="Normal"/>
+    <w:basedOn w:val="BodyText"/>
     <w:qFormat/>
     <w:pPr>
       <w:spacing w:before="36" w:after="36"/>
@@ -6912,7 +6445,7 @@
   <w:style w:type="paragraph" w:styleId="Title">
     <w:name w:val="Title"/>
     <w:basedOn w:val="Normal"/>
-    <w:next w:val="Normal"/>
+    <w:next w:val="BodyText"/>
     <w:qFormat/>
     <w:pPr>
       <w:keepNext/>
@@ -6929,9 +6462,25 @@
       <w:szCs w:val="36"/>
     </w:rPr>
   </w:style>
-  <w:style w:type="paragraph" w:styleId="Authors">
-    <w:name w:val="Authors"/>
-    <w:next w:val="Normal"/>
+  <w:style w:type="paragraph" w:styleId="Subtitle">
+    <w:name w:val="Subtitle"/>
+    <w:basedOn w:val="Title"/>
+    <w:next w:val="BodyText"/>
+    <w:qFormat/>
+    <w:pPr>
+      <w:keepNext/>
+      <w:keepLines/>
+      <w:spacing w:before="240" w:after="240"/>
+      <w:jc w:val="center"/>
+    </w:pPr>
+    <w:rPr>
+      <w:sz w:val="30"/>
+      <w:szCs w:val="30"/>
+    </w:rPr>
+  </w:style>
+  <w:style w:type="paragraph" w:customStyle="1" w:styleId="Author">
+    <w:name w:val="Author"/>
+    <w:next w:val="BodyText"/>
     <w:qFormat/>
     <w:pPr>
       <w:keepNext/>
@@ -6941,7 +6490,7 @@
   </w:style>
   <w:style w:type="paragraph" w:styleId="Date">
     <w:name w:val="Date"/>
-    <w:next w:val="Normal"/>
+    <w:next w:val="BodyText"/>
     <w:qFormat/>
     <w:pPr>
       <w:keepNext/>
@@ -6949,10 +6498,33 @@
       <w:jc w:val="center"/>
     </w:pPr>
   </w:style>
+  <w:style w:type="paragraph" w:customStyle="1" w:styleId="Abstract">
+    <w:name w:val="Abstract"/>
+    <w:basedOn w:val="Normal"/>
+    <w:next w:val="BodyText"/>
+    <w:qFormat/>
+    <w:pPr>
+      <w:keepNext/>
+      <w:keepLines/>
+      <w:spacing w:before="300" w:after="300"/>
+    </w:pPr>
+    <w:rPr>
+      <w:sz w:val="20"/>
+      <w:szCs w:val="20"/>
+    </w:rPr>
+  </w:style>
+  <w:style w:type="paragraph" w:styleId="Bibliography">
+    <w:name w:val="Bibliography"/>
+    <w:basedOn w:val="Normal"/>
+    <w:next w:val="Bibliography"/>
+    <w:qFormat/>
+    <w:pPr/>
+    <w:rPr/>
+  </w:style>
   <w:style w:type="paragraph" w:styleId="Heading1">
     <w:name w:val="Heading 1"/>
     <w:basedOn w:val="Normal"/>
-    <w:next w:val="Normal"/>
+    <w:next w:val="BodyText"/>
     <w:uiPriority w:val="9"/>
     <w:qFormat/>
     <w:pPr>
@@ -6966,14 +6538,14 @@
       <w:b/>
       <w:bCs/>
       <w:color w:val="345A8A" w:themeColor="accent1" w:themeShade="B5"/>
-      <w:sz w:val="36"/>
-      <w:szCs w:val="36"/>
+      <w:sz w:val="32"/>
+      <w:szCs w:val="32"/>
     </w:rPr>
   </w:style>
   <w:style w:type="paragraph" w:styleId="Heading2">
     <w:name w:val="Heading 2"/>
     <w:basedOn w:val="Normal"/>
-    <w:next w:val="Normal"/>
+    <w:next w:val="BodyText"/>
     <w:uiPriority w:val="9"/>
     <w:unhideWhenUsed/>
     <w:qFormat/>
@@ -6995,7 +6567,7 @@
   <w:style w:type="paragraph" w:styleId="Heading3">
     <w:name w:val="Heading 3"/>
     <w:basedOn w:val="Normal"/>
-    <w:next w:val="Normal"/>
+    <w:next w:val="BodyText"/>
     <w:uiPriority w:val="9"/>
     <w:unhideWhenUsed/>
     <w:qFormat/>
@@ -7017,7 +6589,7 @@
   <w:style w:type="paragraph" w:styleId="Heading4">
     <w:name w:val="Heading 4"/>
     <w:basedOn w:val="Normal"/>
-    <w:next w:val="Normal"/>
+    <w:next w:val="BodyText"/>
     <w:uiPriority w:val="9"/>
     <w:unhideWhenUsed/>
     <w:qFormat/>
@@ -7039,7 +6611,7 @@
   <w:style w:type="paragraph" w:styleId="Heading5">
     <w:name w:val="Heading 5"/>
     <w:basedOn w:val="Normal"/>
-    <w:next w:val="Normal"/>
+    <w:next w:val="BodyText"/>
     <w:uiPriority w:val="9"/>
     <w:unhideWhenUsed/>
     <w:qFormat/>
@@ -7058,15 +6630,16 @@
       <w:szCs w:val="24"/>
     </w:rPr>
   </w:style>
-  <w:style w:type="paragraph" w:styleId="BlockQuote">
-    <w:name w:val="Block Quote"/>
-    <w:basedOn w:val="Normal"/>
-    <w:next w:val="Normal"/>
+  <w:style w:type="paragraph" w:styleId="BlockText">
+    <w:name w:val="Block Text"/>
+    <w:basedOn w:val="BodyText"/>
+    <w:next w:val="BodyText"/>
     <w:uiPriority w:val="9"/>
     <w:unhideWhenUsed/>
     <w:qFormat/>
     <w:pPr>
       <w:spacing w:before="100" w:after="100"/>
+      <w:ind w:firstLine="0"/>
     </w:pPr>
     <w:rPr>
       <w:rFonts w:asciiTheme="majorHAnsi" w:eastAsiaTheme="majorEastAsia" w:hAnsiTheme="majorHAnsi" w:cstheme="majorBidi"/>
@@ -7103,7 +6676,7 @@
       </w:tblCellMar>
     </w:tblPr>
   </w:style>
-  <w:style w:type="paragraph" w:styleId="DefinitionTerm">
+  <w:style w:type="paragraph" w:customStyle="1" w:styleId="DefinitionTerm">
     <w:name w:val="Definition Term"/>
     <w:basedOn w:val="Normal"/>
     <w:next w:val="Definition"/>
@@ -7116,20 +6689,12 @@
       <w:b/>
     </w:rPr>
   </w:style>
-  <w:style w:type="paragraph" w:styleId="Definition">
+  <w:style w:type="paragraph" w:customStyle="1" w:styleId="Definition">
     <w:name w:val="Definition"/>
     <w:basedOn w:val="Normal"/>
   </w:style>
-  <w:style w:type="paragraph" w:styleId="BodyText">
-    <w:name w:val="Body Text"/>
-    <w:basedOn w:val="Normal"/>
-    <w:link w:val="BodyTextChar"/>
-    <w:pPr>
-      <w:spacing w:after="120"/>
-    </w:pPr>
-  </w:style>
-  <w:style w:type="paragraph" w:styleId="TableCaption">
-    <w:name w:val="Table Caption"/>
+  <w:style w:type="paragraph" w:styleId="Caption">
+    <w:name w:val="Caption"/>
     <w:basedOn w:val="Normal"/>
     <w:link w:val="BodyTextChar"/>
     <w:pPr>
@@ -7139,16 +6704,27 @@
       <w:i/>
     </w:rPr>
   </w:style>
-  <w:style w:type="paragraph" w:styleId="ImageCaption">
+  <w:style w:type="paragraph" w:customStyle="1" w:styleId="TableCaption">
+    <w:name w:val="Table Caption"/>
+    <w:basedOn w:val="Caption"/>
+    <w:pPr>
+      <w:keepNext/>
+    </w:pPr>
+  </w:style>
+  <w:style w:type="paragraph" w:customStyle="1" w:styleId="ImageCaption">
     <w:name w:val="Image Caption"/>
+    <w:basedOn w:val="Caption"/>
+  </w:style>
+  <w:style w:type="paragraph" w:customStyle="1" w:styleId="Figure">
+    <w:name w:val="Figure"/>
     <w:basedOn w:val="Normal"/>
-    <w:link w:val="BodyTextChar"/>
+  </w:style>
+  <w:style w:type="paragraph" w:customStyle="1" w:styleId="FigureWithCaption">
+    <w:name w:val="Figure with Caption"/>
+    <w:basedOn w:val="Figure"/>
     <w:pPr>
-      <w:spacing w:before="0" w:after="120"/>
+      <w:keepNext/>
     </w:pPr>
-    <w:rPr>
-      <w:i/>
-    </w:rPr>
   </w:style>
   <w:style w:type="character" w:customStyle="1" w:styleId="BodyTextChar">
     <w:name w:val="Body Text Char"/>
@@ -7163,18 +6739,36 @@
       <w:sz w:val="22"/>
     </w:rPr>
   </w:style>
-  <w:style w:type="character" w:customStyle="1" w:styleId="FootnoteRef">
-    <w:name w:val="Footnote Ref"/>
+  <w:style w:type="character" w:styleId="FootnoteReference">
+    <w:name w:val="Footnote Reference"/>
     <w:basedOn w:val="BodyTextChar"/>
     <w:rPr>
       <w:vertAlign w:val="superscript"/>
     </w:rPr>
   </w:style>
-  <w:style w:type="character" w:customStyle="1" w:styleId="Link">
-    <w:name w:val="Link"/>
+  <w:style w:type="character" w:styleId="Hyperlink">
+    <w:name w:val="Hyperlink"/>
     <w:basedOn w:val="BodyTextChar"/>
     <w:rPr>
       <w:color w:val="4F81BD" w:themeColor="accent1"/>
+    </w:rPr>
+  </w:style>
+  <w:style w:type="paragraph" w:styleId="TOCHeading">
+    <w:name w:val="TOC Heading"/>
+    <w:basedOn w:val="Heading1"/>
+    <w:next w:val="BodyText"/>
+    <w:uiPriority w:val="39"/>
+    <w:unhideWhenUsed/>
+    <w:qFormat/>
+    <w:pPr>
+      <w:spacing w:before="240" w:line="259" w:lineRule="auto"/>
+      <w:outlineLvl w:val="9"/>
+    </w:pPr>
+    <w:rPr>
+      <w:rFonts w:asciiTheme="majorHAnsi" w:eastAsiaTheme="majorEastAsia" w:hAnsiTheme="majorHAnsi" w:cstheme="majorBidi"/>
+      <w:b w:val="0"/>
+      <w:bCs w:val="0"/>
+      <w:color w:val="365F91" w:themeColor="accent1" w:themeShade="BF"/>
     </w:rPr>
   </w:style>
   <w:style w:type="paragraph" w:customStyle="1" w:styleId="SourceCode">
@@ -7183,6 +6777,7 @@
     <w:link w:val="VerbatimChar"/>
     <w:pPr>
       <w:wordWrap w:val="off"/>
+      <w:noProof/>
     </w:pPr>
   </w:style>
   <w:style w:type="character" w:customStyle="1" w:styleId="KeywordTok">
@@ -7221,8 +6816,22 @@
       <w:color w:val="40a070"/>
     </w:rPr>
   </w:style>
+  <w:style w:type="character" w:customStyle="1" w:styleId="ConstantTok">
+    <w:name w:val="ConstantTok"/>
+    <w:basedOn w:val="VerbatimChar"/>
+    <w:rPr>
+      <w:color w:val="880000"/>
+    </w:rPr>
+  </w:style>
   <w:style w:type="character" w:customStyle="1" w:styleId="CharTok">
     <w:name w:val="CharTok"/>
+    <w:basedOn w:val="VerbatimChar"/>
+    <w:rPr>
+      <w:color w:val="4070a0"/>
+    </w:rPr>
+  </w:style>
+  <w:style w:type="character" w:customStyle="1" w:styleId="SpecialCharTok">
+    <w:name w:val="SpecialCharTok"/>
     <w:basedOn w:val="VerbatimChar"/>
     <w:rPr>
       <w:color w:val="4070a0"/>
@@ -7235,11 +6844,56 @@
       <w:color w:val="4070a0"/>
     </w:rPr>
   </w:style>
+  <w:style w:type="character" w:customStyle="1" w:styleId="VerbatimStringTok">
+    <w:name w:val="VerbatimStringTok"/>
+    <w:basedOn w:val="VerbatimChar"/>
+    <w:rPr>
+      <w:color w:val="4070a0"/>
+    </w:rPr>
+  </w:style>
+  <w:style w:type="character" w:customStyle="1" w:styleId="SpecialStringTok">
+    <w:name w:val="SpecialStringTok"/>
+    <w:basedOn w:val="VerbatimChar"/>
+    <w:rPr>
+      <w:color w:val="bb6688"/>
+    </w:rPr>
+  </w:style>
+  <w:style w:type="character" w:customStyle="1" w:styleId="ImportTok">
+    <w:name w:val="ImportTok"/>
+    <w:basedOn w:val="VerbatimChar"/>
+    <w:rPr/>
+  </w:style>
   <w:style w:type="character" w:customStyle="1" w:styleId="CommentTok">
     <w:name w:val="CommentTok"/>
     <w:basedOn w:val="VerbatimChar"/>
     <w:rPr>
       <w:color w:val="60a0b0"/>
+      <w:i/>
+    </w:rPr>
+  </w:style>
+  <w:style w:type="character" w:customStyle="1" w:styleId="DocumentationTok">
+    <w:name w:val="DocumentationTok"/>
+    <w:basedOn w:val="VerbatimChar"/>
+    <w:rPr>
+      <w:color w:val="ba2121"/>
+      <w:i/>
+    </w:rPr>
+  </w:style>
+  <w:style w:type="character" w:customStyle="1" w:styleId="AnnotationTok">
+    <w:name w:val="AnnotationTok"/>
+    <w:basedOn w:val="VerbatimChar"/>
+    <w:rPr>
+      <w:color w:val="60a0b0"/>
+      <w:b/>
+      <w:i/>
+    </w:rPr>
+  </w:style>
+  <w:style w:type="character" w:customStyle="1" w:styleId="CommentVarTok">
+    <w:name w:val="CommentVarTok"/>
+    <w:basedOn w:val="VerbatimChar"/>
+    <w:rPr>
+      <w:color w:val="60a0b0"/>
+      <w:b/>
       <w:i/>
     </w:rPr>
   </w:style>
@@ -7250,6 +6904,82 @@
       <w:color w:val="007020"/>
     </w:rPr>
   </w:style>
+  <w:style w:type="character" w:customStyle="1" w:styleId="FunctionTok">
+    <w:name w:val="FunctionTok"/>
+    <w:basedOn w:val="VerbatimChar"/>
+    <w:rPr>
+      <w:color w:val="06287e"/>
+    </w:rPr>
+  </w:style>
+  <w:style w:type="character" w:customStyle="1" w:styleId="VariableTok">
+    <w:name w:val="VariableTok"/>
+    <w:basedOn w:val="VerbatimChar"/>
+    <w:rPr>
+      <w:color w:val="19177c"/>
+    </w:rPr>
+  </w:style>
+  <w:style w:type="character" w:customStyle="1" w:styleId="ControlFlowTok">
+    <w:name w:val="ControlFlowTok"/>
+    <w:basedOn w:val="VerbatimChar"/>
+    <w:rPr>
+      <w:color w:val="007020"/>
+      <w:b/>
+    </w:rPr>
+  </w:style>
+  <w:style w:type="character" w:customStyle="1" w:styleId="OperatorTok">
+    <w:name w:val="OperatorTok"/>
+    <w:basedOn w:val="VerbatimChar"/>
+    <w:rPr>
+      <w:color w:val="666666"/>
+    </w:rPr>
+  </w:style>
+  <w:style w:type="character" w:customStyle="1" w:styleId="BuiltInTok">
+    <w:name w:val="BuiltInTok"/>
+    <w:basedOn w:val="VerbatimChar"/>
+    <w:rPr/>
+  </w:style>
+  <w:style w:type="character" w:customStyle="1" w:styleId="ExtensionTok">
+    <w:name w:val="ExtensionTok"/>
+    <w:basedOn w:val="VerbatimChar"/>
+    <w:rPr/>
+  </w:style>
+  <w:style w:type="character" w:customStyle="1" w:styleId="PreprocessorTok">
+    <w:name w:val="PreprocessorTok"/>
+    <w:basedOn w:val="VerbatimChar"/>
+    <w:rPr>
+      <w:color w:val="bc7a00"/>
+    </w:rPr>
+  </w:style>
+  <w:style w:type="character" w:customStyle="1" w:styleId="AttributeTok">
+    <w:name w:val="AttributeTok"/>
+    <w:basedOn w:val="VerbatimChar"/>
+    <w:rPr>
+      <w:color w:val="7d9029"/>
+    </w:rPr>
+  </w:style>
+  <w:style w:type="character" w:customStyle="1" w:styleId="RegionMarkerTok">
+    <w:name w:val="RegionMarkerTok"/>
+    <w:basedOn w:val="VerbatimChar"/>
+    <w:rPr/>
+  </w:style>
+  <w:style w:type="character" w:customStyle="1" w:styleId="InformationTok">
+    <w:name w:val="InformationTok"/>
+    <w:basedOn w:val="VerbatimChar"/>
+    <w:rPr>
+      <w:color w:val="60a0b0"/>
+      <w:b/>
+      <w:i/>
+    </w:rPr>
+  </w:style>
+  <w:style w:type="character" w:customStyle="1" w:styleId="WarningTok">
+    <w:name w:val="WarningTok"/>
+    <w:basedOn w:val="VerbatimChar"/>
+    <w:rPr>
+      <w:color w:val="60a0b0"/>
+      <w:b/>
+      <w:i/>
+    </w:rPr>
+  </w:style>
   <w:style w:type="character" w:customStyle="1" w:styleId="AlertTok">
     <w:name w:val="AlertTok"/>
     <w:basedOn w:val="VerbatimChar"/>
@@ -7257,18 +6987,6 @@
       <w:color w:val="ff0000"/>
       <w:b/>
     </w:rPr>
-  </w:style>
-  <w:style w:type="character" w:customStyle="1" w:styleId="FunctionTok">
-    <w:name w:val="FunctionTok"/>
-    <w:basedOn w:val="VerbatimChar"/>
-    <w:rPr>
-      <w:color w:val="06287e"/>
-    </w:rPr>
-  </w:style>
-  <w:style w:type="character" w:customStyle="1" w:styleId="RegionMarkerTok">
-    <w:name w:val="RegionMarkerTok"/>
-    <w:basedOn w:val="VerbatimChar"/>
-    <w:rPr/>
   </w:style>
   <w:style w:type="character" w:customStyle="1" w:styleId="ErrorTok">
     <w:name w:val="ErrorTok"/>

</xml_diff>